<commit_message>
Modified the help manual
</commit_message>
<xml_diff>
--- a/MobileApp/artwalkmanual.docx
+++ b/MobileApp/artwalkmanual.docx
@@ -62,25 +62,7 @@
           <w:sz w:val="24"/>
           <w:szCs w:val="24"/>
         </w:rPr>
-        <w:t xml:space="preserve">The Arts Walk application is a series of .html files that support viewing on mobile devices. These pages use the </w:t>
-      </w:r>
-      <w:proofErr w:type="spellStart"/>
-      <w:r>
-        <w:rPr>
-          <w:rFonts w:ascii="Georgia" w:hAnsi="Georgia"/>
-          <w:sz w:val="24"/>
-          <w:szCs w:val="24"/>
-        </w:rPr>
-        <w:t>jQuery</w:t>
-      </w:r>
-      <w:proofErr w:type="spellEnd"/>
-      <w:r>
-        <w:rPr>
-          <w:rFonts w:ascii="Georgia" w:hAnsi="Georgia"/>
-          <w:sz w:val="24"/>
-          <w:szCs w:val="24"/>
-        </w:rPr>
-        <w:t xml:space="preserve"> mobile framework to provide the overall look and feel of the application.</w:t>
+        <w:t>The Arts Walk application is a series of .html files that support viewing on mobile devices. These pages use the jQuery mobile framework to provide the overall look and feel of the application.</w:t>
       </w:r>
     </w:p>
     <w:p>
@@ -258,8 +240,7 @@
     <w:p>
       <w:pPr>
         <w:rPr>
-          <w:rFonts w:ascii="Verdana" w:hAnsi="Verdana"/>
-          <w:b/>
+          <w:rFonts w:ascii="Georgia" w:hAnsi="Georgia"/>
           <w:sz w:val="24"/>
           <w:szCs w:val="24"/>
         </w:rPr>
@@ -343,6 +324,336 @@
     <w:p>
       <w:pPr>
         <w:rPr>
+          <w:noProof/>
+        </w:rPr>
+      </w:pPr>
+      <w:r>
+        <w:rPr>
+          <w:rFonts w:ascii="Georgia" w:hAnsi="Georgia"/>
+          <w:sz w:val="24"/>
+          <w:szCs w:val="24"/>
+        </w:rPr>
+        <w:t xml:space="preserve">If you wish to edit the data of the related tables, </w:t>
+      </w:r>
+      <w:r>
+        <w:rPr>
+          <w:rFonts w:ascii="Georgia" w:hAnsi="Georgia"/>
+          <w:sz w:val="24"/>
+          <w:szCs w:val="24"/>
+        </w:rPr>
+        <w:t xml:space="preserve">you must navigate to the rest endpoint of the feature service in a web browser and click on the “update features” button at the </w:t>
+      </w:r>
+      <w:r>
+        <w:rPr>
+          <w:rFonts w:ascii="Georgia" w:hAnsi="Georgia"/>
+          <w:sz w:val="24"/>
+          <w:szCs w:val="24"/>
+        </w:rPr>
+        <w:lastRenderedPageBreak/>
+        <w:t>bottom of the page.</w:t>
+      </w:r>
+      <w:r>
+        <w:rPr>
+          <w:noProof/>
+        </w:rPr>
+        <w:t xml:space="preserve"> </w:t>
+      </w:r>
+      <w:r>
+        <w:rPr>
+          <w:rFonts w:ascii="Georgia" w:hAnsi="Georgia"/>
+          <w:sz w:val="24"/>
+          <w:szCs w:val="24"/>
+        </w:rPr>
+        <w:drawing>
+          <wp:inline distT="0" distB="0" distL="0" distR="0" wp14:anchorId="3F25DEE8" wp14:editId="36B2BF1C">
+            <wp:extent cx="5882640" cy="3611880"/>
+            <wp:effectExtent l="0" t="0" r="3810" b="7620"/>
+            <wp:docPr id="3" name="Picture 3"/>
+            <wp:cNvGraphicFramePr>
+              <a:graphicFrameLocks xmlns:a="http://schemas.openxmlformats.org/drawingml/2006/main" noChangeAspect="1"/>
+            </wp:cNvGraphicFramePr>
+            <a:graphic xmlns:a="http://schemas.openxmlformats.org/drawingml/2006/main">
+              <a:graphicData uri="http://schemas.openxmlformats.org/drawingml/2006/picture">
+                <pic:pic xmlns:pic="http://schemas.openxmlformats.org/drawingml/2006/picture">
+                  <pic:nvPicPr>
+                    <pic:cNvPr id="0" name=""/>
+                    <pic:cNvPicPr/>
+                  </pic:nvPicPr>
+                  <pic:blipFill>
+                    <a:blip r:embed="rId7"/>
+                    <a:stretch>
+                      <a:fillRect/>
+                    </a:stretch>
+                  </pic:blipFill>
+                  <pic:spPr>
+                    <a:xfrm>
+                      <a:off x="0" y="0"/>
+                      <a:ext cx="5882640" cy="3611880"/>
+                    </a:xfrm>
+                    <a:prstGeom prst="rect">
+                      <a:avLst/>
+                    </a:prstGeom>
+                  </pic:spPr>
+                </pic:pic>
+              </a:graphicData>
+            </a:graphic>
+          </wp:inline>
+        </w:drawing>
+      </w:r>
+    </w:p>
+    <w:p>
+      <w:pPr>
+        <w:rPr>
+          <w:rFonts w:ascii="Georgia" w:hAnsi="Georgia"/>
+          <w:sz w:val="24"/>
+          <w:szCs w:val="24"/>
+        </w:rPr>
+      </w:pPr>
+      <w:r>
+        <w:rPr>
+          <w:rFonts w:ascii="Georgia" w:hAnsi="Georgia"/>
+          <w:sz w:val="24"/>
+          <w:szCs w:val="24"/>
+        </w:rPr>
+        <w:t>The json is in the following format:</w:t>
+      </w:r>
+    </w:p>
+    <w:p>
+      <w:pPr>
+        <w:rPr>
+          <w:rFonts w:ascii="Georgia" w:hAnsi="Georgia"/>
+          <w:sz w:val="24"/>
+          <w:szCs w:val="24"/>
+        </w:rPr>
+      </w:pPr>
+      <w:r>
+        <w:rPr>
+          <w:rFonts w:ascii="Georgia" w:hAnsi="Georgia"/>
+          <w:sz w:val="24"/>
+          <w:szCs w:val="24"/>
+        </w:rPr>
+        <w:t>[</w:t>
+      </w:r>
+    </w:p>
+    <w:p>
+      <w:pPr>
+        <w:rPr>
+          <w:rFonts w:ascii="Georgia" w:hAnsi="Georgia"/>
+          <w:sz w:val="24"/>
+          <w:szCs w:val="24"/>
+        </w:rPr>
+      </w:pPr>
+      <w:r>
+        <w:rPr>
+          <w:rFonts w:ascii="Georgia" w:hAnsi="Georgia"/>
+          <w:sz w:val="24"/>
+          <w:szCs w:val="24"/>
+        </w:rPr>
+        <w:tab/>
+        <w:t>{</w:t>
+      </w:r>
+    </w:p>
+    <w:p>
+      <w:pPr>
+        <w:rPr>
+          <w:rFonts w:ascii="Georgia" w:hAnsi="Georgia"/>
+          <w:sz w:val="24"/>
+          <w:szCs w:val="24"/>
+        </w:rPr>
+      </w:pPr>
+      <w:r>
+        <w:rPr>
+          <w:rFonts w:ascii="Georgia" w:hAnsi="Georgia"/>
+          <w:sz w:val="24"/>
+          <w:szCs w:val="24"/>
+        </w:rPr>
+        <w:tab/>
+      </w:r>
+      <w:r>
+        <w:rPr>
+          <w:rFonts w:ascii="Georgia" w:hAnsi="Georgia"/>
+          <w:sz w:val="24"/>
+          <w:szCs w:val="24"/>
+        </w:rPr>
+        <w:tab/>
+        <w:t>“attributes” : {</w:t>
+      </w:r>
+    </w:p>
+    <w:p>
+      <w:pPr>
+        <w:rPr>
+          <w:rFonts w:ascii="Georgia" w:hAnsi="Georgia"/>
+          <w:sz w:val="24"/>
+          <w:szCs w:val="24"/>
+        </w:rPr>
+      </w:pPr>
+      <w:r>
+        <w:rPr>
+          <w:rFonts w:ascii="Georgia" w:hAnsi="Georgia"/>
+          <w:sz w:val="24"/>
+          <w:szCs w:val="24"/>
+        </w:rPr>
+        <w:tab/>
+      </w:r>
+      <w:r>
+        <w:rPr>
+          <w:rFonts w:ascii="Georgia" w:hAnsi="Georgia"/>
+          <w:sz w:val="24"/>
+          <w:szCs w:val="24"/>
+        </w:rPr>
+        <w:tab/>
+      </w:r>
+      <w:r>
+        <w:rPr>
+          <w:rFonts w:ascii="Georgia" w:hAnsi="Georgia"/>
+          <w:sz w:val="24"/>
+          <w:szCs w:val="24"/>
+        </w:rPr>
+        <w:tab/>
+        <w:t>“OBJECTID” : 37</w:t>
+      </w:r>
+    </w:p>
+    <w:p>
+      <w:pPr>
+        <w:rPr>
+          <w:rFonts w:ascii="Georgia" w:hAnsi="Georgia"/>
+          <w:sz w:val="24"/>
+          <w:szCs w:val="24"/>
+        </w:rPr>
+      </w:pPr>
+      <w:r>
+        <w:rPr>
+          <w:rFonts w:ascii="Georgia" w:hAnsi="Georgia"/>
+          <w:sz w:val="24"/>
+          <w:szCs w:val="24"/>
+        </w:rPr>
+        <w:tab/>
+      </w:r>
+      <w:r>
+        <w:rPr>
+          <w:rFonts w:ascii="Georgia" w:hAnsi="Georgia"/>
+          <w:sz w:val="24"/>
+          <w:szCs w:val="24"/>
+        </w:rPr>
+        <w:tab/>
+      </w:r>
+      <w:r>
+        <w:rPr>
+          <w:rFonts w:ascii="Georgia" w:hAnsi="Georgia"/>
+          <w:sz w:val="24"/>
+          <w:szCs w:val="24"/>
+        </w:rPr>
+        <w:tab/>
+        <w:t>“attribute to edit”</w:t>
+      </w:r>
+      <w:r>
+        <w:rPr>
+          <w:rFonts w:ascii="Georgia" w:hAnsi="Georgia"/>
+          <w:sz w:val="24"/>
+          <w:szCs w:val="24"/>
+        </w:rPr>
+        <w:t xml:space="preserve"> </w:t>
+      </w:r>
+      <w:r>
+        <w:rPr>
+          <w:rFonts w:ascii="Georgia" w:hAnsi="Georgia"/>
+          <w:sz w:val="24"/>
+          <w:szCs w:val="24"/>
+        </w:rPr>
+        <w:t>: new data</w:t>
+      </w:r>
+    </w:p>
+    <w:p>
+      <w:pPr>
+        <w:rPr>
+          <w:rFonts w:ascii="Georgia" w:hAnsi="Georgia"/>
+          <w:sz w:val="24"/>
+          <w:szCs w:val="24"/>
+        </w:rPr>
+      </w:pPr>
+      <w:r>
+        <w:rPr>
+          <w:rFonts w:ascii="Georgia" w:hAnsi="Georgia"/>
+          <w:sz w:val="24"/>
+          <w:szCs w:val="24"/>
+        </w:rPr>
+        <w:tab/>
+      </w:r>
+      <w:r>
+        <w:rPr>
+          <w:rFonts w:ascii="Georgia" w:hAnsi="Georgia"/>
+          <w:sz w:val="24"/>
+          <w:szCs w:val="24"/>
+        </w:rPr>
+        <w:tab/>
+        <w:t>}</w:t>
+      </w:r>
+    </w:p>
+    <w:p>
+      <w:pPr>
+        <w:rPr>
+          <w:rFonts w:ascii="Georgia" w:hAnsi="Georgia"/>
+          <w:sz w:val="24"/>
+          <w:szCs w:val="24"/>
+        </w:rPr>
+      </w:pPr>
+      <w:r>
+        <w:rPr>
+          <w:rFonts w:ascii="Georgia" w:hAnsi="Georgia"/>
+          <w:sz w:val="24"/>
+          <w:szCs w:val="24"/>
+        </w:rPr>
+        <w:tab/>
+        <w:t>}</w:t>
+      </w:r>
+    </w:p>
+    <w:p>
+      <w:pPr>
+        <w:rPr>
+          <w:rFonts w:ascii="Georgia" w:hAnsi="Georgia"/>
+          <w:sz w:val="24"/>
+          <w:szCs w:val="24"/>
+        </w:rPr>
+      </w:pPr>
+      <w:r>
+        <w:rPr>
+          <w:rFonts w:ascii="Georgia" w:hAnsi="Georgia"/>
+          <w:sz w:val="24"/>
+          <w:szCs w:val="24"/>
+        </w:rPr>
+        <w:t>]</w:t>
+      </w:r>
+    </w:p>
+    <w:p>
+      <w:pPr>
+        <w:rPr>
+          <w:rFonts w:ascii="Georgia" w:hAnsi="Georgia"/>
+          <w:sz w:val="24"/>
+          <w:szCs w:val="24"/>
+        </w:rPr>
+      </w:pPr>
+      <w:r>
+        <w:rPr>
+          <w:rFonts w:ascii="Georgia" w:hAnsi="Georgia"/>
+          <w:sz w:val="24"/>
+          <w:szCs w:val="24"/>
+        </w:rPr>
+        <w:t>The object ID is required so that the program can identify which feature to modify.</w:t>
+      </w:r>
+      <w:r>
+        <w:rPr>
+          <w:rFonts w:ascii="Georgia" w:hAnsi="Georgia"/>
+          <w:sz w:val="24"/>
+          <w:szCs w:val="24"/>
+        </w:rPr>
+        <w:t xml:space="preserve"> String values should be surrounded by quotation marks.</w:t>
+      </w:r>
+      <w:bookmarkStart w:id="0" w:name="_GoBack"/>
+      <w:bookmarkEnd w:id="0"/>
+    </w:p>
+    <w:p>
+      <w:pPr>
+        <w:rPr>
           <w:rFonts w:ascii="Verdana" w:hAnsi="Verdana"/>
           <w:b/>
           <w:sz w:val="24"/>
@@ -356,9 +667,8 @@
           <w:sz w:val="24"/>
           <w:szCs w:val="24"/>
         </w:rPr>
-        <w:t xml:space="preserve">Working with </w:t>
-      </w:r>
-      <w:proofErr w:type="spellStart"/>
+        <w:t>Working with jQuery</w:t>
+      </w:r>
       <w:r>
         <w:rPr>
           <w:rFonts w:ascii="Verdana" w:hAnsi="Verdana"/>
@@ -366,16 +676,6 @@
           <w:sz w:val="24"/>
           <w:szCs w:val="24"/>
         </w:rPr>
-        <w:t>jQuery</w:t>
-      </w:r>
-      <w:proofErr w:type="spellEnd"/>
-      <w:r>
-        <w:rPr>
-          <w:rFonts w:ascii="Verdana" w:hAnsi="Verdana"/>
-          <w:b/>
-          <w:sz w:val="24"/>
-          <w:szCs w:val="24"/>
-        </w:rPr>
         <w:t xml:space="preserve"> Mobile</w:t>
       </w:r>
     </w:p>
@@ -393,27 +693,7 @@
           <w:sz w:val="24"/>
           <w:szCs w:val="24"/>
         </w:rPr>
-        <w:t xml:space="preserve"> </w:t>
-      </w:r>
-      <w:proofErr w:type="spellStart"/>
-      <w:proofErr w:type="gramStart"/>
-      <w:r>
-        <w:rPr>
-          <w:rFonts w:ascii="Georgia" w:hAnsi="Georgia"/>
-          <w:sz w:val="24"/>
-          <w:szCs w:val="24"/>
-        </w:rPr>
-        <w:t>jQuery</w:t>
-      </w:r>
-      <w:proofErr w:type="spellEnd"/>
-      <w:proofErr w:type="gramEnd"/>
-      <w:r>
-        <w:rPr>
-          <w:rFonts w:ascii="Georgia" w:hAnsi="Georgia"/>
-          <w:sz w:val="24"/>
-          <w:szCs w:val="24"/>
-        </w:rPr>
-        <w:t xml:space="preserve"> </w:t>
+        <w:t xml:space="preserve"> jQuery </w:t>
       </w:r>
       <w:r>
         <w:rPr>
@@ -429,27 +709,16 @@
           <w:sz w:val="24"/>
           <w:szCs w:val="24"/>
         </w:rPr>
-        <w:t xml:space="preserve">automatically styles all hyperlinks on a page to appear as large clickable buttons and provides a header and footer for all pages. </w:t>
-      </w:r>
-      <w:proofErr w:type="spellStart"/>
-      <w:proofErr w:type="gramStart"/>
-      <w:r>
-        <w:rPr>
-          <w:rFonts w:ascii="Georgia" w:hAnsi="Georgia"/>
-          <w:sz w:val="24"/>
-          <w:szCs w:val="24"/>
-        </w:rPr>
-        <w:t>jQuery</w:t>
-      </w:r>
-      <w:proofErr w:type="spellEnd"/>
-      <w:proofErr w:type="gramEnd"/>
-      <w:r>
-        <w:rPr>
-          <w:rFonts w:ascii="Georgia" w:hAnsi="Georgia"/>
-          <w:sz w:val="24"/>
-          <w:szCs w:val="24"/>
-        </w:rPr>
-        <w:t xml:space="preserve"> uses Ajax to load new pages. Ajax is designed to pr</w:t>
+        <w:t xml:space="preserve">automatically styles all hyperlinks on a page to appear as large clickable buttons and provides a header and footer for all pages. jQuery uses Ajax to load new </w:t>
+      </w:r>
+      <w:r>
+        <w:rPr>
+          <w:rFonts w:ascii="Georgia" w:hAnsi="Georgia"/>
+          <w:sz w:val="24"/>
+          <w:szCs w:val="24"/>
+        </w:rPr>
+        <w:lastRenderedPageBreak/>
+        <w:t>pages. Ajax is designed to pr</w:t>
       </w:r>
       <w:r>
         <w:rPr>
@@ -465,44 +734,42 @@
           <w:sz w:val="24"/>
           <w:szCs w:val="24"/>
         </w:rPr>
-        <w:t xml:space="preserve">You can insert dynamic content into div tags using </w:t>
-      </w:r>
-      <w:proofErr w:type="spellStart"/>
-      <w:r>
-        <w:rPr>
-          <w:rFonts w:ascii="Georgia" w:hAnsi="Georgia"/>
-          <w:sz w:val="24"/>
-          <w:szCs w:val="24"/>
-        </w:rPr>
-        <w:t>jQuery</w:t>
-      </w:r>
-      <w:proofErr w:type="spellEnd"/>
-      <w:r>
-        <w:rPr>
-          <w:rFonts w:ascii="Georgia" w:hAnsi="Georgia"/>
-          <w:sz w:val="24"/>
-          <w:szCs w:val="24"/>
-        </w:rPr>
-        <w:t xml:space="preserve"> by using the following line.</w:t>
-      </w:r>
-    </w:p>
-    <w:p>
-      <w:pPr>
-        <w:rPr>
-          <w:rFonts w:ascii="Georgia" w:hAnsi="Georgia"/>
-          <w:sz w:val="24"/>
-          <w:szCs w:val="24"/>
-        </w:rPr>
-      </w:pPr>
-      <w:r>
-        <w:rPr>
-          <w:rFonts w:ascii="Georgia" w:hAnsi="Georgia"/>
-          <w:sz w:val="24"/>
-          <w:szCs w:val="24"/>
-        </w:rPr>
-        <w:t>$(“#</w:t>
-      </w:r>
-      <w:proofErr w:type="spellStart"/>
+        <w:t>You can insert dynamic content into div tags using jQuery by using the following line.</w:t>
+      </w:r>
+    </w:p>
+    <w:p>
+      <w:pPr>
+        <w:rPr>
+          <w:rFonts w:ascii="Georgia" w:hAnsi="Georgia"/>
+          <w:sz w:val="24"/>
+          <w:szCs w:val="24"/>
+        </w:rPr>
+      </w:pPr>
+      <w:r>
+        <w:rPr>
+          <w:rFonts w:ascii="Georgia" w:hAnsi="Georgia"/>
+          <w:sz w:val="24"/>
+          <w:szCs w:val="24"/>
+        </w:rPr>
+        <w:t>$(“#divname”).append(‘content to add’)</w:t>
+      </w:r>
+    </w:p>
+    <w:p>
+      <w:pPr>
+        <w:rPr>
+          <w:rFonts w:ascii="Georgia" w:hAnsi="Georgia"/>
+          <w:sz w:val="24"/>
+          <w:szCs w:val="24"/>
+        </w:rPr>
+      </w:pPr>
+      <w:r>
+        <w:rPr>
+          <w:rFonts w:ascii="Georgia" w:hAnsi="Georgia"/>
+          <w:sz w:val="24"/>
+          <w:szCs w:val="24"/>
+        </w:rPr>
+        <w:t>Since jQuery is not very supportive of dynamic content, the dynamic content that is loaded into the page needs to be styled manually. This is done by adding .trigger(‘create) and the end of the line where you add content. $(“#</w:t>
+      </w:r>
       <w:r>
         <w:rPr>
           <w:rFonts w:ascii="Georgia" w:hAnsi="Georgia"/>
@@ -511,121 +778,13 @@
         </w:rPr>
         <w:t>divname</w:t>
       </w:r>
-      <w:proofErr w:type="spellEnd"/>
-      <w:r>
-        <w:rPr>
-          <w:rFonts w:ascii="Georgia" w:hAnsi="Georgia"/>
-          <w:sz w:val="24"/>
-          <w:szCs w:val="24"/>
-        </w:rPr>
-        <w:t>”).</w:t>
-      </w:r>
-      <w:proofErr w:type="gramStart"/>
-      <w:r>
-        <w:rPr>
-          <w:rFonts w:ascii="Georgia" w:hAnsi="Georgia"/>
-          <w:sz w:val="24"/>
-          <w:szCs w:val="24"/>
-        </w:rPr>
-        <w:t>append(</w:t>
-      </w:r>
-      <w:proofErr w:type="gramEnd"/>
-      <w:r>
-        <w:rPr>
-          <w:rFonts w:ascii="Georgia" w:hAnsi="Georgia"/>
-          <w:sz w:val="24"/>
-          <w:szCs w:val="24"/>
-        </w:rPr>
-        <w:t>‘content to add’)</w:t>
-      </w:r>
-    </w:p>
-    <w:p>
-      <w:pPr>
-        <w:rPr>
-          <w:rFonts w:ascii="Georgia" w:hAnsi="Georgia"/>
-          <w:sz w:val="24"/>
-          <w:szCs w:val="24"/>
-        </w:rPr>
-      </w:pPr>
-      <w:r>
-        <w:rPr>
-          <w:rFonts w:ascii="Georgia" w:hAnsi="Georgia"/>
-          <w:sz w:val="24"/>
-          <w:szCs w:val="24"/>
-        </w:rPr>
-        <w:t xml:space="preserve">Since </w:t>
-      </w:r>
-      <w:proofErr w:type="spellStart"/>
-      <w:r>
-        <w:rPr>
-          <w:rFonts w:ascii="Georgia" w:hAnsi="Georgia"/>
-          <w:sz w:val="24"/>
-          <w:szCs w:val="24"/>
-        </w:rPr>
-        <w:t>jQuery</w:t>
-      </w:r>
-      <w:proofErr w:type="spellEnd"/>
-      <w:r>
-        <w:rPr>
-          <w:rFonts w:ascii="Georgia" w:hAnsi="Georgia"/>
-          <w:sz w:val="24"/>
-          <w:szCs w:val="24"/>
-        </w:rPr>
-        <w:t xml:space="preserve"> is not very supportive of dynamic content, the dynamic content that is loaded into the page needs to be styled manually. This is done by adding .</w:t>
-      </w:r>
-      <w:proofErr w:type="gramStart"/>
-      <w:r>
-        <w:rPr>
-          <w:rFonts w:ascii="Georgia" w:hAnsi="Georgia"/>
-          <w:sz w:val="24"/>
-          <w:szCs w:val="24"/>
-        </w:rPr>
-        <w:t>trigger(</w:t>
-      </w:r>
-      <w:proofErr w:type="gramEnd"/>
-      <w:r>
-        <w:rPr>
-          <w:rFonts w:ascii="Georgia" w:hAnsi="Georgia"/>
-          <w:sz w:val="24"/>
-          <w:szCs w:val="24"/>
-        </w:rPr>
-        <w:t>‘create) and the end of the line where you add content. $(“#</w:t>
-      </w:r>
-      <w:proofErr w:type="spellStart"/>
-      <w:r>
-        <w:rPr>
-          <w:rFonts w:ascii="Georgia" w:hAnsi="Georgia"/>
-          <w:sz w:val="24"/>
-          <w:szCs w:val="24"/>
-        </w:rPr>
-        <w:t>divname</w:t>
-      </w:r>
-      <w:proofErr w:type="spellEnd"/>
-      <w:r>
-        <w:rPr>
-          <w:rFonts w:ascii="Georgia" w:hAnsi="Georgia"/>
-          <w:sz w:val="24"/>
-          <w:szCs w:val="24"/>
-        </w:rPr>
-        <w:t>”).</w:t>
-      </w:r>
-      <w:proofErr w:type="gramStart"/>
-      <w:r>
-        <w:rPr>
-          <w:rFonts w:ascii="Georgia" w:hAnsi="Georgia"/>
-          <w:sz w:val="24"/>
-          <w:szCs w:val="24"/>
-        </w:rPr>
-        <w:t>append(</w:t>
-      </w:r>
-      <w:proofErr w:type="gramEnd"/>
-      <w:r>
-        <w:rPr>
-          <w:rFonts w:ascii="Georgia" w:hAnsi="Georgia"/>
-          <w:sz w:val="24"/>
-          <w:szCs w:val="24"/>
-        </w:rPr>
-        <w:t>‘new content’).trigger(‘create’</w:t>
+      <w:r>
+        <w:rPr>
+          <w:rFonts w:ascii="Georgia" w:hAnsi="Georgia"/>
+          <w:sz w:val="24"/>
+          <w:szCs w:val="24"/>
+        </w:rPr>
+        <w:t>”).append(‘new content’).trigger(‘create’</w:t>
       </w:r>
       <w:r>
         <w:rPr>
@@ -644,123 +803,30 @@
           <w:szCs w:val="24"/>
         </w:rPr>
       </w:pPr>
-      <w:proofErr w:type="spellStart"/>
-      <w:r>
-        <w:rPr>
-          <w:rFonts w:ascii="Georgia" w:hAnsi="Georgia"/>
-          <w:sz w:val="24"/>
-          <w:szCs w:val="24"/>
-        </w:rPr>
-        <w:t>Div</w:t>
-      </w:r>
-      <w:proofErr w:type="spellEnd"/>
-      <w:r>
-        <w:rPr>
-          <w:rFonts w:ascii="Georgia" w:hAnsi="Georgia"/>
-          <w:sz w:val="24"/>
-          <w:szCs w:val="24"/>
-        </w:rPr>
-        <w:t xml:space="preserve"> tags have additional attributes because of </w:t>
-      </w:r>
-      <w:proofErr w:type="spellStart"/>
-      <w:r>
-        <w:rPr>
-          <w:rFonts w:ascii="Georgia" w:hAnsi="Georgia"/>
-          <w:sz w:val="24"/>
-          <w:szCs w:val="24"/>
-        </w:rPr>
-        <w:t>jQuery</w:t>
-      </w:r>
-      <w:proofErr w:type="spellEnd"/>
-      <w:r>
-        <w:rPr>
-          <w:rFonts w:ascii="Georgia" w:hAnsi="Georgia"/>
-          <w:sz w:val="24"/>
-          <w:szCs w:val="24"/>
-        </w:rPr>
-        <w:t>. These attributes often begin with “data-</w:t>
-      </w:r>
-      <w:proofErr w:type="gramStart"/>
-      <w:r>
-        <w:rPr>
-          <w:rFonts w:ascii="Georgia" w:hAnsi="Georgia"/>
-          <w:sz w:val="24"/>
-          <w:szCs w:val="24"/>
-        </w:rPr>
-        <w:t>“ and</w:t>
-      </w:r>
-      <w:proofErr w:type="gramEnd"/>
-      <w:r>
-        <w:rPr>
-          <w:rFonts w:ascii="Georgia" w:hAnsi="Georgia"/>
-          <w:sz w:val="24"/>
-          <w:szCs w:val="24"/>
-        </w:rPr>
-        <w:t xml:space="preserve"> determine how the contents of the div tag are styled.</w:t>
-      </w:r>
-    </w:p>
-    <w:p>
-      <w:pPr>
-        <w:rPr>
-          <w:rFonts w:ascii="Georgia" w:hAnsi="Georgia"/>
-          <w:sz w:val="24"/>
-          <w:szCs w:val="24"/>
-        </w:rPr>
-      </w:pPr>
-      <w:r>
-        <w:rPr>
-          <w:rFonts w:ascii="Georgia" w:hAnsi="Georgia"/>
-          <w:sz w:val="24"/>
-          <w:szCs w:val="24"/>
-        </w:rPr>
-        <w:lastRenderedPageBreak/>
-        <w:t xml:space="preserve">Certain events are triggered to populate the contents of a div container before the page is shown. The code that is run is determined by the class of the link that was clicked. All of these </w:t>
-      </w:r>
-      <w:proofErr w:type="spellStart"/>
-      <w:r>
-        <w:rPr>
-          <w:rFonts w:ascii="Georgia" w:hAnsi="Georgia"/>
-          <w:sz w:val="24"/>
-          <w:szCs w:val="24"/>
-        </w:rPr>
-        <w:t>pageshow</w:t>
-      </w:r>
-      <w:proofErr w:type="spellEnd"/>
-      <w:r>
-        <w:rPr>
-          <w:rFonts w:ascii="Georgia" w:hAnsi="Georgia"/>
-          <w:sz w:val="24"/>
-          <w:szCs w:val="24"/>
-        </w:rPr>
-        <w:t xml:space="preserve"> and click events have their functions in the </w:t>
-      </w:r>
-      <w:proofErr w:type="spellStart"/>
-      <w:proofErr w:type="gramStart"/>
-      <w:r>
-        <w:rPr>
-          <w:rFonts w:ascii="Georgia" w:hAnsi="Georgia"/>
-          <w:sz w:val="24"/>
-          <w:szCs w:val="24"/>
-        </w:rPr>
-        <w:t>jQueryReady</w:t>
-      </w:r>
-      <w:proofErr w:type="spellEnd"/>
-      <w:r>
-        <w:rPr>
-          <w:rFonts w:ascii="Georgia" w:hAnsi="Georgia"/>
-          <w:sz w:val="24"/>
-          <w:szCs w:val="24"/>
-        </w:rPr>
-        <w:t>(</w:t>
-      </w:r>
-      <w:proofErr w:type="gramEnd"/>
-      <w:r>
-        <w:rPr>
-          <w:rFonts w:ascii="Georgia" w:hAnsi="Georgia"/>
-          <w:sz w:val="24"/>
-          <w:szCs w:val="24"/>
-        </w:rPr>
-        <w:t>) function that is ran when the application is first loaded.</w:t>
+      <w:r>
+        <w:rPr>
+          <w:rFonts w:ascii="Georgia" w:hAnsi="Georgia"/>
+          <w:sz w:val="24"/>
+          <w:szCs w:val="24"/>
+        </w:rPr>
+        <w:t>Div tags have additional attributes because of jQuery. These attributes often begin with “data-“ and determine how the contents of the div tag are styled.</w:t>
+      </w:r>
+    </w:p>
+    <w:p>
+      <w:pPr>
+        <w:rPr>
+          <w:rFonts w:ascii="Georgia" w:hAnsi="Georgia"/>
+          <w:sz w:val="24"/>
+          <w:szCs w:val="24"/>
+        </w:rPr>
+      </w:pPr>
+      <w:r>
+        <w:rPr>
+          <w:rFonts w:ascii="Georgia" w:hAnsi="Georgia"/>
+          <w:sz w:val="24"/>
+          <w:szCs w:val="24"/>
+        </w:rPr>
+        <w:t>Certain events are triggered to populate the contents of a div container before the page is shown. The code that is run is determined by the class of the link that was clicked. All of these pageshow and click events have their functions in the jQueryReady() function that is ran when the application is first loaded.</w:t>
       </w:r>
     </w:p>
     <w:p>
@@ -802,25 +868,7 @@
           <w:sz w:val="24"/>
           <w:szCs w:val="24"/>
         </w:rPr>
-        <w:t xml:space="preserve">The full </w:t>
-      </w:r>
-      <w:proofErr w:type="spellStart"/>
-      <w:r>
-        <w:rPr>
-          <w:rFonts w:ascii="Georgia" w:hAnsi="Georgia"/>
-          <w:sz w:val="24"/>
-          <w:szCs w:val="24"/>
-        </w:rPr>
-        <w:t>jQuery</w:t>
-      </w:r>
-      <w:proofErr w:type="spellEnd"/>
-      <w:r>
-        <w:rPr>
-          <w:rFonts w:ascii="Georgia" w:hAnsi="Georgia"/>
-          <w:sz w:val="24"/>
-          <w:szCs w:val="24"/>
-        </w:rPr>
-        <w:t xml:space="preserve"> Mobile </w:t>
+        <w:t xml:space="preserve">The full jQuery Mobile </w:t>
       </w:r>
       <w:r>
         <w:rPr>
@@ -838,7 +886,7 @@
         </w:rPr>
         <w:t xml:space="preserve">can be found here: </w:t>
       </w:r>
-      <w:hyperlink r:id="rId7" w:history="1">
+      <w:hyperlink r:id="rId8" w:history="1">
         <w:r>
           <w:rPr>
             <w:rStyle w:val="Hyperlink"/>
@@ -859,7 +907,6 @@
           <w:szCs w:val="24"/>
         </w:rPr>
       </w:pPr>
-      <w:bookmarkStart w:id="0" w:name="_GoBack"/>
       <w:r>
         <w:rPr>
           <w:rFonts w:ascii="Verdana" w:hAnsi="Verdana"/>
@@ -870,7 +917,6 @@
         <w:t>Working with the ArcGIS API</w:t>
       </w:r>
     </w:p>
-    <w:bookmarkEnd w:id="0"/>
     <w:p>
       <w:pPr>
         <w:rPr>
@@ -903,7 +949,7 @@
         </w:rPr>
         <w:t xml:space="preserve">You can find the documentation for it here: </w:t>
       </w:r>
-      <w:hyperlink r:id="rId8" w:history="1">
+      <w:hyperlink r:id="rId9" w:history="1">
         <w:r>
           <w:rPr>
             <w:rStyle w:val="Hyperlink"/>
@@ -915,88 +961,30 @@
       <w:r>
         <w:t xml:space="preserve"> </w:t>
       </w:r>
-      <w:proofErr w:type="gramStart"/>
-      <w:r>
-        <w:rPr>
-          <w:rFonts w:ascii="Georgia" w:hAnsi="Georgia"/>
-          <w:sz w:val="24"/>
-          <w:szCs w:val="24"/>
-        </w:rPr>
-        <w:t>On</w:t>
-      </w:r>
-      <w:proofErr w:type="gramEnd"/>
-      <w:r>
-        <w:rPr>
-          <w:rFonts w:ascii="Georgia" w:hAnsi="Georgia"/>
-          <w:sz w:val="24"/>
-          <w:szCs w:val="24"/>
-        </w:rPr>
-        <w:t xml:space="preserve"> most of the application pages, the ArcGIS API is used to query data from a feature service on ArcGIS Online. This is a two part process, building the query filter (the query parameters) and executing the query task.</w:t>
-      </w:r>
-    </w:p>
-    <w:p>
-      <w:pPr>
-        <w:rPr>
-          <w:rFonts w:ascii="Georgia" w:hAnsi="Georgia"/>
-          <w:sz w:val="24"/>
-          <w:szCs w:val="24"/>
-        </w:rPr>
-      </w:pPr>
-      <w:proofErr w:type="spellStart"/>
-      <w:proofErr w:type="gramStart"/>
-      <w:r>
-        <w:rPr>
-          <w:rFonts w:ascii="Georgia" w:hAnsi="Georgia"/>
-          <w:sz w:val="24"/>
-          <w:szCs w:val="24"/>
-        </w:rPr>
-        <w:t>var</w:t>
-      </w:r>
-      <w:proofErr w:type="spellEnd"/>
-      <w:proofErr w:type="gramEnd"/>
-      <w:r>
-        <w:rPr>
-          <w:rFonts w:ascii="Georgia" w:hAnsi="Georgia"/>
-          <w:sz w:val="24"/>
-          <w:szCs w:val="24"/>
-        </w:rPr>
-        <w:t xml:space="preserve"> </w:t>
-      </w:r>
-      <w:proofErr w:type="spellStart"/>
-      <w:r>
-        <w:rPr>
-          <w:rFonts w:ascii="Georgia" w:hAnsi="Georgia"/>
-          <w:sz w:val="24"/>
-          <w:szCs w:val="24"/>
-        </w:rPr>
-        <w:t>queryTask</w:t>
-      </w:r>
-      <w:proofErr w:type="spellEnd"/>
-      <w:r>
-        <w:rPr>
-          <w:rFonts w:ascii="Georgia" w:hAnsi="Georgia"/>
-          <w:sz w:val="24"/>
-          <w:szCs w:val="24"/>
-        </w:rPr>
-        <w:t xml:space="preserve"> = new </w:t>
-      </w:r>
-      <w:proofErr w:type="spellStart"/>
-      <w:r>
-        <w:rPr>
-          <w:rFonts w:ascii="Georgia" w:hAnsi="Georgia"/>
-          <w:sz w:val="24"/>
-          <w:szCs w:val="24"/>
-        </w:rPr>
-        <w:t>esri.tasks.QueryTask</w:t>
-      </w:r>
-      <w:proofErr w:type="spellEnd"/>
-      <w:r>
-        <w:rPr>
-          <w:rFonts w:ascii="Georgia" w:hAnsi="Georgia"/>
-          <w:sz w:val="24"/>
-          <w:szCs w:val="24"/>
-        </w:rPr>
-        <w:t>(“</w:t>
+      <w:r>
+        <w:rPr>
+          <w:rFonts w:ascii="Georgia" w:hAnsi="Georgia"/>
+          <w:sz w:val="24"/>
+          <w:szCs w:val="24"/>
+        </w:rPr>
+        <w:t>On most of the application pages, the ArcGIS API is used to query data from a feature service on ArcGIS Online. This is a two part process, building the query filter (the query parameters) and executing the query task.</w:t>
+      </w:r>
+    </w:p>
+    <w:p>
+      <w:pPr>
+        <w:rPr>
+          <w:rFonts w:ascii="Georgia" w:hAnsi="Georgia"/>
+          <w:sz w:val="24"/>
+          <w:szCs w:val="24"/>
+        </w:rPr>
+      </w:pPr>
+      <w:r>
+        <w:rPr>
+          <w:rFonts w:ascii="Georgia" w:hAnsi="Georgia"/>
+          <w:sz w:val="24"/>
+          <w:szCs w:val="24"/>
+        </w:rPr>
+        <w:t>var queryTask = new esri.tasks.QueryTask(“</w:t>
       </w:r>
       <w:r>
         <w:rPr>
@@ -1023,250 +1011,125 @@
           <w:szCs w:val="24"/>
         </w:rPr>
       </w:pPr>
-      <w:proofErr w:type="spellStart"/>
-      <w:proofErr w:type="gramStart"/>
-      <w:r>
-        <w:rPr>
-          <w:rFonts w:ascii="Georgia" w:hAnsi="Georgia"/>
-          <w:sz w:val="24"/>
-          <w:szCs w:val="24"/>
-        </w:rPr>
-        <w:t>var</w:t>
-      </w:r>
-      <w:proofErr w:type="spellEnd"/>
-      <w:proofErr w:type="gramEnd"/>
-      <w:r>
-        <w:rPr>
-          <w:rFonts w:ascii="Georgia" w:hAnsi="Georgia"/>
-          <w:sz w:val="24"/>
-          <w:szCs w:val="24"/>
-        </w:rPr>
-        <w:t xml:space="preserve"> query = new </w:t>
-      </w:r>
-      <w:proofErr w:type="spellStart"/>
-      <w:r>
-        <w:rPr>
-          <w:rFonts w:ascii="Georgia" w:hAnsi="Georgia"/>
-          <w:sz w:val="24"/>
-          <w:szCs w:val="24"/>
-        </w:rPr>
-        <w:t>esri.tasks.Query</w:t>
-      </w:r>
-      <w:proofErr w:type="spellEnd"/>
-      <w:r>
-        <w:rPr>
-          <w:rFonts w:ascii="Georgia" w:hAnsi="Georgia"/>
-          <w:sz w:val="24"/>
-          <w:szCs w:val="24"/>
-        </w:rPr>
-        <w:t>();</w:t>
-      </w:r>
-    </w:p>
-    <w:p>
-      <w:pPr>
-        <w:rPr>
-          <w:rFonts w:ascii="Georgia" w:hAnsi="Georgia"/>
-          <w:sz w:val="24"/>
-          <w:szCs w:val="24"/>
-        </w:rPr>
-      </w:pPr>
-      <w:proofErr w:type="spellStart"/>
-      <w:r>
-        <w:rPr>
-          <w:rFonts w:ascii="Georgia" w:hAnsi="Georgia"/>
-          <w:sz w:val="24"/>
-          <w:szCs w:val="24"/>
-        </w:rPr>
-        <w:t>query.returnGeometry</w:t>
-      </w:r>
-      <w:proofErr w:type="spellEnd"/>
-      <w:r>
-        <w:rPr>
-          <w:rFonts w:ascii="Georgia" w:hAnsi="Georgia"/>
-          <w:sz w:val="24"/>
-          <w:szCs w:val="24"/>
-        </w:rPr>
-        <w:t xml:space="preserve"> = false;</w:t>
-      </w:r>
-    </w:p>
-    <w:p>
-      <w:pPr>
-        <w:rPr>
-          <w:rFonts w:ascii="Georgia" w:hAnsi="Georgia"/>
-          <w:sz w:val="24"/>
-          <w:szCs w:val="24"/>
-        </w:rPr>
-      </w:pPr>
-      <w:proofErr w:type="spellStart"/>
-      <w:r>
-        <w:rPr>
-          <w:rFonts w:ascii="Georgia" w:hAnsi="Georgia"/>
-          <w:sz w:val="24"/>
-          <w:szCs w:val="24"/>
-        </w:rPr>
-        <w:t>query.outFields</w:t>
-      </w:r>
-      <w:proofErr w:type="spellEnd"/>
-      <w:r>
-        <w:rPr>
-          <w:rFonts w:ascii="Georgia" w:hAnsi="Georgia"/>
-          <w:sz w:val="24"/>
-          <w:szCs w:val="24"/>
-        </w:rPr>
-        <w:t xml:space="preserve"> = [“Day, Time, Event”];</w:t>
-      </w:r>
-    </w:p>
-    <w:p>
-      <w:pPr>
-        <w:rPr>
-          <w:rFonts w:ascii="Georgia" w:hAnsi="Georgia"/>
-          <w:sz w:val="24"/>
-          <w:szCs w:val="24"/>
-        </w:rPr>
-      </w:pPr>
-      <w:proofErr w:type="spellStart"/>
-      <w:r>
-        <w:rPr>
-          <w:rFonts w:ascii="Georgia" w:hAnsi="Georgia"/>
-          <w:sz w:val="24"/>
-          <w:szCs w:val="24"/>
-        </w:rPr>
-        <w:t>query.orderByFields</w:t>
-      </w:r>
-      <w:proofErr w:type="spellEnd"/>
-      <w:r>
-        <w:rPr>
-          <w:rFonts w:ascii="Georgia" w:hAnsi="Georgia"/>
-          <w:sz w:val="24"/>
-          <w:szCs w:val="24"/>
-        </w:rPr>
-        <w:t xml:space="preserve"> = [“Sort”];</w:t>
-      </w:r>
-    </w:p>
-    <w:p>
-      <w:pPr>
-        <w:rPr>
-          <w:rFonts w:ascii="Georgia" w:hAnsi="Georgia"/>
-          <w:sz w:val="24"/>
-          <w:szCs w:val="24"/>
-        </w:rPr>
-      </w:pPr>
-      <w:proofErr w:type="spellStart"/>
-      <w:r>
-        <w:rPr>
-          <w:rFonts w:ascii="Georgia" w:hAnsi="Georgia"/>
-          <w:sz w:val="24"/>
-          <w:szCs w:val="24"/>
-        </w:rPr>
-        <w:t>query.where</w:t>
-      </w:r>
-      <w:proofErr w:type="spellEnd"/>
-      <w:r>
-        <w:rPr>
-          <w:rFonts w:ascii="Georgia" w:hAnsi="Georgia"/>
-          <w:sz w:val="24"/>
-          <w:szCs w:val="24"/>
-        </w:rPr>
-        <w:t xml:space="preserve"> = “1 = 1”;</w:t>
-      </w:r>
-    </w:p>
-    <w:p>
-      <w:pPr>
-        <w:rPr>
-          <w:rFonts w:ascii="Georgia" w:hAnsi="Georgia"/>
-          <w:sz w:val="24"/>
-          <w:szCs w:val="24"/>
-        </w:rPr>
-      </w:pPr>
-    </w:p>
-    <w:p>
-      <w:pPr>
-        <w:rPr>
-          <w:rFonts w:ascii="Georgia" w:hAnsi="Georgia"/>
-          <w:sz w:val="24"/>
-          <w:szCs w:val="24"/>
-        </w:rPr>
-      </w:pPr>
-      <w:proofErr w:type="spellStart"/>
-      <w:proofErr w:type="gramStart"/>
-      <w:r>
-        <w:rPr>
-          <w:rFonts w:ascii="Georgia" w:hAnsi="Georgia"/>
-          <w:sz w:val="24"/>
-          <w:szCs w:val="24"/>
-        </w:rPr>
-        <w:t>queryTask.execute</w:t>
-      </w:r>
-      <w:proofErr w:type="spellEnd"/>
-      <w:r>
-        <w:rPr>
-          <w:rFonts w:ascii="Georgia" w:hAnsi="Georgia"/>
-          <w:sz w:val="24"/>
-          <w:szCs w:val="24"/>
-        </w:rPr>
-        <w:t>(</w:t>
-      </w:r>
-      <w:proofErr w:type="gramEnd"/>
-      <w:r>
-        <w:rPr>
-          <w:rFonts w:ascii="Georgia" w:hAnsi="Georgia"/>
-          <w:sz w:val="24"/>
-          <w:szCs w:val="24"/>
-        </w:rPr>
-        <w:t xml:space="preserve">query, </w:t>
-      </w:r>
-      <w:proofErr w:type="spellStart"/>
-      <w:r>
-        <w:rPr>
-          <w:rFonts w:ascii="Georgia" w:hAnsi="Georgia"/>
-          <w:sz w:val="24"/>
-          <w:szCs w:val="24"/>
-        </w:rPr>
-        <w:t>receivingFunction</w:t>
-      </w:r>
-      <w:proofErr w:type="spellEnd"/>
-      <w:r>
-        <w:rPr>
-          <w:rFonts w:ascii="Georgia" w:hAnsi="Georgia"/>
-          <w:sz w:val="24"/>
-          <w:szCs w:val="24"/>
-        </w:rPr>
-        <w:t>);</w:t>
-      </w:r>
-    </w:p>
-    <w:p>
-      <w:pPr>
-        <w:rPr>
-          <w:rFonts w:ascii="Georgia" w:hAnsi="Georgia"/>
-          <w:sz w:val="24"/>
-          <w:szCs w:val="24"/>
-        </w:rPr>
-      </w:pPr>
-      <w:r>
-        <w:rPr>
-          <w:rFonts w:ascii="Georgia" w:hAnsi="Georgia"/>
-          <w:sz w:val="24"/>
-          <w:szCs w:val="24"/>
-        </w:rPr>
-        <w:t xml:space="preserve">In this example, </w:t>
-      </w:r>
-      <w:proofErr w:type="spellStart"/>
-      <w:r>
-        <w:rPr>
-          <w:rFonts w:ascii="Georgia" w:hAnsi="Georgia"/>
-          <w:sz w:val="24"/>
-          <w:szCs w:val="24"/>
-        </w:rPr>
-        <w:t>receivingFunction</w:t>
-      </w:r>
-      <w:proofErr w:type="spellEnd"/>
-      <w:r>
-        <w:rPr>
-          <w:rFonts w:ascii="Georgia" w:hAnsi="Georgia"/>
-          <w:sz w:val="24"/>
-          <w:szCs w:val="24"/>
-        </w:rPr>
-        <w:t xml:space="preserve"> gets the results of the quer</w:t>
+      <w:r>
+        <w:rPr>
+          <w:rFonts w:ascii="Georgia" w:hAnsi="Georgia"/>
+          <w:sz w:val="24"/>
+          <w:szCs w:val="24"/>
+        </w:rPr>
+        <w:t>var query = new esri.tasks.Query();</w:t>
+      </w:r>
+    </w:p>
+    <w:p>
+      <w:pPr>
+        <w:rPr>
+          <w:rFonts w:ascii="Georgia" w:hAnsi="Georgia"/>
+          <w:sz w:val="24"/>
+          <w:szCs w:val="24"/>
+        </w:rPr>
+      </w:pPr>
+      <w:r>
+        <w:rPr>
+          <w:rFonts w:ascii="Georgia" w:hAnsi="Georgia"/>
+          <w:sz w:val="24"/>
+          <w:szCs w:val="24"/>
+        </w:rPr>
+        <w:t>query.returnGeometry = false;</w:t>
+      </w:r>
+    </w:p>
+    <w:p>
+      <w:pPr>
+        <w:rPr>
+          <w:rFonts w:ascii="Georgia" w:hAnsi="Georgia"/>
+          <w:sz w:val="24"/>
+          <w:szCs w:val="24"/>
+        </w:rPr>
+      </w:pPr>
+      <w:r>
+        <w:rPr>
+          <w:rFonts w:ascii="Georgia" w:hAnsi="Georgia"/>
+          <w:sz w:val="24"/>
+          <w:szCs w:val="24"/>
+        </w:rPr>
+        <w:t>query.outFields = [“Day, Time, Event”];</w:t>
+      </w:r>
+    </w:p>
+    <w:p>
+      <w:pPr>
+        <w:rPr>
+          <w:rFonts w:ascii="Georgia" w:hAnsi="Georgia"/>
+          <w:sz w:val="24"/>
+          <w:szCs w:val="24"/>
+        </w:rPr>
+      </w:pPr>
+      <w:r>
+        <w:rPr>
+          <w:rFonts w:ascii="Georgia" w:hAnsi="Georgia"/>
+          <w:sz w:val="24"/>
+          <w:szCs w:val="24"/>
+        </w:rPr>
+        <w:t>query.orderByFields = [“Sort”];</w:t>
+      </w:r>
+    </w:p>
+    <w:p>
+      <w:pPr>
+        <w:rPr>
+          <w:rFonts w:ascii="Georgia" w:hAnsi="Georgia"/>
+          <w:sz w:val="24"/>
+          <w:szCs w:val="24"/>
+        </w:rPr>
+      </w:pPr>
+      <w:r>
+        <w:rPr>
+          <w:rFonts w:ascii="Georgia" w:hAnsi="Georgia"/>
+          <w:sz w:val="24"/>
+          <w:szCs w:val="24"/>
+        </w:rPr>
+        <w:t>query.where = “1 = 1”;</w:t>
+      </w:r>
+    </w:p>
+    <w:p>
+      <w:pPr>
+        <w:rPr>
+          <w:rFonts w:ascii="Georgia" w:hAnsi="Georgia"/>
+          <w:sz w:val="24"/>
+          <w:szCs w:val="24"/>
+        </w:rPr>
+      </w:pPr>
+    </w:p>
+    <w:p>
+      <w:pPr>
+        <w:rPr>
+          <w:rFonts w:ascii="Georgia" w:hAnsi="Georgia"/>
+          <w:sz w:val="24"/>
+          <w:szCs w:val="24"/>
+        </w:rPr>
+      </w:pPr>
+      <w:r>
+        <w:rPr>
+          <w:rFonts w:ascii="Georgia" w:hAnsi="Georgia"/>
+          <w:sz w:val="24"/>
+          <w:szCs w:val="24"/>
+        </w:rPr>
+        <w:lastRenderedPageBreak/>
+        <w:t>queryTask.execute(query, receivingFunction);</w:t>
+      </w:r>
+    </w:p>
+    <w:p>
+      <w:pPr>
+        <w:rPr>
+          <w:rFonts w:ascii="Georgia" w:hAnsi="Georgia"/>
+          <w:sz w:val="24"/>
+          <w:szCs w:val="24"/>
+        </w:rPr>
+      </w:pPr>
+      <w:r>
+        <w:rPr>
+          <w:rFonts w:ascii="Georgia" w:hAnsi="Georgia"/>
+          <w:sz w:val="24"/>
+          <w:szCs w:val="24"/>
+        </w:rPr>
+        <w:t>In this example, receivingFunction gets the results of the quer</w:t>
       </w:r>
       <w:r>
         <w:rPr>
@@ -1310,90 +1173,30 @@
           <w:szCs w:val="24"/>
         </w:rPr>
       </w:pPr>
-      <w:proofErr w:type="spellStart"/>
-      <w:proofErr w:type="gramStart"/>
-      <w:r>
-        <w:rPr>
-          <w:rFonts w:ascii="Georgia" w:hAnsi="Georgia"/>
-          <w:sz w:val="24"/>
-          <w:szCs w:val="24"/>
-        </w:rPr>
-        <w:t>var</w:t>
-      </w:r>
-      <w:proofErr w:type="spellEnd"/>
-      <w:proofErr w:type="gramEnd"/>
-      <w:r>
-        <w:rPr>
-          <w:rFonts w:ascii="Georgia" w:hAnsi="Georgia"/>
-          <w:sz w:val="24"/>
-          <w:szCs w:val="24"/>
-        </w:rPr>
-        <w:t xml:space="preserve"> map = new </w:t>
-      </w:r>
-      <w:proofErr w:type="spellStart"/>
-      <w:r>
-        <w:rPr>
-          <w:rFonts w:ascii="Georgia" w:hAnsi="Georgia"/>
-          <w:sz w:val="24"/>
-          <w:szCs w:val="24"/>
-        </w:rPr>
-        <w:t>esri.Map</w:t>
-      </w:r>
-      <w:proofErr w:type="spellEnd"/>
-      <w:r>
-        <w:rPr>
-          <w:rFonts w:ascii="Georgia" w:hAnsi="Georgia"/>
-          <w:sz w:val="24"/>
-          <w:szCs w:val="24"/>
-        </w:rPr>
-        <w:t>(“map”);</w:t>
-      </w:r>
-    </w:p>
-    <w:p>
-      <w:pPr>
-        <w:rPr>
-          <w:rFonts w:ascii="Georgia" w:hAnsi="Georgia"/>
-          <w:sz w:val="24"/>
-          <w:szCs w:val="24"/>
-        </w:rPr>
-      </w:pPr>
-      <w:proofErr w:type="spellStart"/>
-      <w:proofErr w:type="gramStart"/>
-      <w:r>
-        <w:rPr>
-          <w:rFonts w:ascii="Georgia" w:hAnsi="Georgia"/>
-          <w:sz w:val="24"/>
-          <w:szCs w:val="24"/>
-        </w:rPr>
-        <w:t>var</w:t>
-      </w:r>
-      <w:proofErr w:type="spellEnd"/>
-      <w:proofErr w:type="gramEnd"/>
-      <w:r>
-        <w:rPr>
-          <w:rFonts w:ascii="Georgia" w:hAnsi="Georgia"/>
-          <w:sz w:val="24"/>
-          <w:szCs w:val="24"/>
-        </w:rPr>
-        <w:t xml:space="preserve"> layer = new </w:t>
-      </w:r>
-      <w:proofErr w:type="spellStart"/>
-      <w:r>
-        <w:rPr>
-          <w:rFonts w:ascii="Georgia" w:hAnsi="Georgia"/>
-          <w:sz w:val="24"/>
-          <w:szCs w:val="24"/>
-        </w:rPr>
-        <w:t>esri.layers.FeatureLayer</w:t>
-      </w:r>
-      <w:proofErr w:type="spellEnd"/>
-      <w:r>
-        <w:rPr>
-          <w:rFonts w:ascii="Georgia" w:hAnsi="Georgia"/>
-          <w:sz w:val="24"/>
-          <w:szCs w:val="24"/>
-        </w:rPr>
-        <w:t>(“rest endpoint”, {</w:t>
+      <w:r>
+        <w:rPr>
+          <w:rFonts w:ascii="Georgia" w:hAnsi="Georgia"/>
+          <w:sz w:val="24"/>
+          <w:szCs w:val="24"/>
+        </w:rPr>
+        <w:t>var map = new esri.Map(“map”);</w:t>
+      </w:r>
+    </w:p>
+    <w:p>
+      <w:pPr>
+        <w:rPr>
+          <w:rFonts w:ascii="Georgia" w:hAnsi="Georgia"/>
+          <w:sz w:val="24"/>
+          <w:szCs w:val="24"/>
+        </w:rPr>
+      </w:pPr>
+      <w:r>
+        <w:rPr>
+          <w:rFonts w:ascii="Georgia" w:hAnsi="Georgia"/>
+          <w:sz w:val="24"/>
+          <w:szCs w:val="24"/>
+        </w:rPr>
+        <w:t>var layer = new esri.layers.FeatureLayer(“rest endpoint”, {</w:t>
       </w:r>
     </w:p>
     <w:p>
@@ -1411,43 +1214,7 @@
           <w:sz w:val="24"/>
           <w:szCs w:val="24"/>
         </w:rPr>
-        <w:t>“</w:t>
-      </w:r>
-      <w:proofErr w:type="gramStart"/>
-      <w:r>
-        <w:rPr>
-          <w:rFonts w:ascii="Georgia" w:hAnsi="Georgia"/>
-          <w:sz w:val="24"/>
-          <w:szCs w:val="24"/>
-        </w:rPr>
-        <w:t>id</w:t>
-      </w:r>
-      <w:proofErr w:type="gramEnd"/>
-      <w:r>
-        <w:rPr>
-          <w:rFonts w:ascii="Georgia" w:hAnsi="Georgia"/>
-          <w:sz w:val="24"/>
-          <w:szCs w:val="24"/>
-        </w:rPr>
-        <w:t>”: ‘</w:t>
-      </w:r>
-      <w:proofErr w:type="spellStart"/>
-      <w:r>
-        <w:rPr>
-          <w:rFonts w:ascii="Georgia" w:hAnsi="Georgia"/>
-          <w:sz w:val="24"/>
-          <w:szCs w:val="24"/>
-        </w:rPr>
-        <w:t>newLayer</w:t>
-      </w:r>
-      <w:proofErr w:type="spellEnd"/>
-      <w:r>
-        <w:rPr>
-          <w:rFonts w:ascii="Georgia" w:hAnsi="Georgia"/>
-          <w:sz w:val="24"/>
-          <w:szCs w:val="24"/>
-        </w:rPr>
-        <w:t>’,</w:t>
+        <w:t>“id”: ‘newLayer’,</w:t>
       </w:r>
     </w:p>
     <w:p>
@@ -1465,19 +1232,8 @@
           <w:sz w:val="24"/>
           <w:szCs w:val="24"/>
         </w:rPr>
-        <w:lastRenderedPageBreak/>
-        <w:t xml:space="preserve">Mode: </w:t>
-      </w:r>
-      <w:proofErr w:type="spellStart"/>
-      <w:r>
-        <w:rPr>
-          <w:rFonts w:ascii="Georgia" w:hAnsi="Georgia"/>
-          <w:sz w:val="24"/>
-          <w:szCs w:val="24"/>
-        </w:rPr>
-        <w:t>esri.layers.FeatureLayer.MODE_SNAPSHOT</w:t>
-      </w:r>
-      <w:proofErr w:type="spellEnd"/>
+        <w:t>Mode: esri.layers.FeatureLayer.MODE_SNAPSHOT</w:t>
+      </w:r>
     </w:p>
     <w:p>
       <w:pPr>
@@ -1504,68 +1260,30 @@
           <w:szCs w:val="24"/>
         </w:rPr>
       </w:pPr>
-      <w:proofErr w:type="spellStart"/>
-      <w:proofErr w:type="gramStart"/>
-      <w:r>
-        <w:rPr>
-          <w:rFonts w:ascii="Georgia" w:hAnsi="Georgia"/>
-          <w:sz w:val="24"/>
-          <w:szCs w:val="24"/>
-        </w:rPr>
-        <w:t>map.addLayer</w:t>
-      </w:r>
-      <w:proofErr w:type="spellEnd"/>
-      <w:r>
-        <w:rPr>
-          <w:rFonts w:ascii="Georgia" w:hAnsi="Georgia"/>
-          <w:sz w:val="24"/>
-          <w:szCs w:val="24"/>
-        </w:rPr>
-        <w:t>(</w:t>
-      </w:r>
-      <w:proofErr w:type="gramEnd"/>
-      <w:r>
-        <w:rPr>
-          <w:rFonts w:ascii="Georgia" w:hAnsi="Georgia"/>
-          <w:sz w:val="24"/>
-          <w:szCs w:val="24"/>
-        </w:rPr>
-        <w:t>layer);</w:t>
-      </w:r>
-    </w:p>
-    <w:p>
-      <w:pPr>
-        <w:rPr>
-          <w:rFonts w:ascii="Georgia" w:hAnsi="Georgia"/>
-          <w:sz w:val="24"/>
-          <w:szCs w:val="24"/>
-        </w:rPr>
-      </w:pPr>
-      <w:r>
-        <w:rPr>
-          <w:rFonts w:ascii="Georgia" w:hAnsi="Georgia"/>
-          <w:sz w:val="24"/>
-          <w:szCs w:val="24"/>
-        </w:rPr>
-        <w:t xml:space="preserve">If you wish to add a different </w:t>
-      </w:r>
-      <w:proofErr w:type="spellStart"/>
-      <w:r>
-        <w:rPr>
-          <w:rFonts w:ascii="Georgia" w:hAnsi="Georgia"/>
-          <w:sz w:val="24"/>
-          <w:szCs w:val="24"/>
-        </w:rPr>
-        <w:t>basemap</w:t>
-      </w:r>
-      <w:proofErr w:type="spellEnd"/>
-      <w:r>
-        <w:rPr>
-          <w:rFonts w:ascii="Georgia" w:hAnsi="Georgia"/>
-          <w:sz w:val="24"/>
-          <w:szCs w:val="24"/>
-        </w:rPr>
-        <w:t xml:space="preserve"> or additional layers to the app, simply add a new layer object using the rest endpoint of the feature service that you wish to add.</w:t>
+      <w:r>
+        <w:rPr>
+          <w:rFonts w:ascii="Georgia" w:hAnsi="Georgia"/>
+          <w:sz w:val="24"/>
+          <w:szCs w:val="24"/>
+        </w:rPr>
+        <w:t>map.addLayer(layer);</w:t>
+      </w:r>
+    </w:p>
+    <w:p>
+      <w:pPr>
+        <w:rPr>
+          <w:rFonts w:ascii="Georgia" w:hAnsi="Georgia"/>
+          <w:sz w:val="24"/>
+          <w:szCs w:val="24"/>
+        </w:rPr>
+      </w:pPr>
+      <w:r>
+        <w:rPr>
+          <w:rFonts w:ascii="Georgia" w:hAnsi="Georgia"/>
+          <w:sz w:val="24"/>
+          <w:szCs w:val="24"/>
+        </w:rPr>
+        <w:t>If you wish to add a different basemap or additional layers to the app, simply add a new layer object using the rest endpoint of the feature service that you wish to add.</w:t>
       </w:r>
     </w:p>
     <w:p>
@@ -1617,45 +1335,9 @@
           <w:sz w:val="24"/>
           <w:szCs w:val="24"/>
         </w:rPr>
-        <w:t xml:space="preserve">The style sheet was generated by using the </w:t>
-      </w:r>
-      <w:proofErr w:type="spellStart"/>
-      <w:r>
-        <w:rPr>
-          <w:rFonts w:ascii="Georgia" w:hAnsi="Georgia"/>
-          <w:sz w:val="24"/>
-          <w:szCs w:val="24"/>
-        </w:rPr>
-        <w:t>jQuery</w:t>
-      </w:r>
-      <w:proofErr w:type="spellEnd"/>
-      <w:r>
-        <w:rPr>
-          <w:rFonts w:ascii="Georgia" w:hAnsi="Georgia"/>
-          <w:sz w:val="24"/>
-          <w:szCs w:val="24"/>
-        </w:rPr>
-        <w:t xml:space="preserve"> Mobile </w:t>
-      </w:r>
-      <w:proofErr w:type="spellStart"/>
-      <w:r>
-        <w:rPr>
-          <w:rFonts w:ascii="Georgia" w:hAnsi="Georgia"/>
-          <w:sz w:val="24"/>
-          <w:szCs w:val="24"/>
-        </w:rPr>
-        <w:t>ThemeRoller</w:t>
-      </w:r>
-      <w:proofErr w:type="spellEnd"/>
-      <w:r>
-        <w:rPr>
-          <w:rFonts w:ascii="Georgia" w:hAnsi="Georgia"/>
-          <w:sz w:val="24"/>
-          <w:szCs w:val="24"/>
-        </w:rPr>
-        <w:t xml:space="preserve">: </w:t>
-      </w:r>
-      <w:hyperlink r:id="rId9" w:history="1">
+        <w:t xml:space="preserve">The style sheet was generated by using the jQuery Mobile ThemeRoller: </w:t>
+      </w:r>
+      <w:hyperlink r:id="rId10" w:history="1">
         <w:r>
           <w:rPr>
             <w:rStyle w:val="Hyperlink"/>
@@ -1681,21 +1363,7 @@
         <w:rPr>
           <w:rFonts w:ascii="Georgia" w:hAnsi="Georgia"/>
         </w:rPr>
-        <w:t xml:space="preserve"> easy way to rapidly modify the style sheet, especially if you are not familiar with .</w:t>
-      </w:r>
-      <w:proofErr w:type="spellStart"/>
-      <w:r>
-        <w:rPr>
-          <w:rFonts w:ascii="Georgia" w:hAnsi="Georgia"/>
-        </w:rPr>
-        <w:t>css</w:t>
-      </w:r>
-      <w:proofErr w:type="spellEnd"/>
-      <w:r>
-        <w:rPr>
-          <w:rFonts w:ascii="Georgia" w:hAnsi="Georgia"/>
-        </w:rPr>
-        <w:t xml:space="preserve"> files.</w:t>
+        <w:t xml:space="preserve"> easy way to rapidly modify the style sheet, especially if you are not familiar with .css files.</w:t>
       </w:r>
     </w:p>
     <w:p>

</xml_diff>

<commit_message>
Newer manual with better example
</commit_message>
<xml_diff>
--- a/MobileApp/artwalkmanual.docx
+++ b/MobileApp/artwalkmanual.docx
@@ -62,7 +62,25 @@
           <w:sz w:val="24"/>
           <w:szCs w:val="24"/>
         </w:rPr>
-        <w:t>The Arts Walk application is a series of .html files that support viewing on mobile devices. These pages use the jQuery mobile framework to provide the overall look and feel of the application.</w:t>
+        <w:t xml:space="preserve">The Arts Walk application is a series of .html files that support viewing on mobile devices. These pages use the </w:t>
+      </w:r>
+      <w:proofErr w:type="spellStart"/>
+      <w:r>
+        <w:rPr>
+          <w:rFonts w:ascii="Georgia" w:hAnsi="Georgia"/>
+          <w:sz w:val="24"/>
+          <w:szCs w:val="24"/>
+        </w:rPr>
+        <w:t>jQuery</w:t>
+      </w:r>
+      <w:proofErr w:type="spellEnd"/>
+      <w:r>
+        <w:rPr>
+          <w:rFonts w:ascii="Georgia" w:hAnsi="Georgia"/>
+          <w:sz w:val="24"/>
+          <w:szCs w:val="24"/>
+        </w:rPr>
+        <w:t xml:space="preserve"> mobile framework to provide the overall look and feel of the application.</w:t>
       </w:r>
     </w:p>
     <w:p>
@@ -160,6 +178,7 @@
         </w:rPr>
         <w:t xml:space="preserve">Maintaining proper metadata is important so that the data remains usable and accessible to a larger audience. This data will most likely go unchanged for long periods of time, but it may be necessary to modify it at some point. To edit the metadata, begin by clicking the “Edit” button located in the toolbar below the thumbnail image, exposing </w:t>
       </w:r>
+      <w:proofErr w:type="gramStart"/>
       <w:r>
         <w:rPr>
           <w:rFonts w:ascii="Georgia" w:hAnsi="Georgia"/>
@@ -167,7 +186,16 @@
           <w:szCs w:val="24"/>
         </w:rPr>
         <w:lastRenderedPageBreak/>
-        <w:t>the text fields for editing.</w:t>
+        <w:t>the</w:t>
+      </w:r>
+      <w:proofErr w:type="gramEnd"/>
+      <w:r>
+        <w:rPr>
+          <w:rFonts w:ascii="Georgia" w:hAnsi="Georgia"/>
+          <w:sz w:val="24"/>
+          <w:szCs w:val="24"/>
+        </w:rPr>
+        <w:t xml:space="preserve"> text fields for editing.</w:t>
       </w:r>
       <w:r>
         <w:rPr>
@@ -361,6 +389,7 @@
       <w:r>
         <w:rPr>
           <w:rFonts w:ascii="Georgia" w:hAnsi="Georgia"/>
+          <w:noProof/>
           <w:sz w:val="24"/>
           <w:szCs w:val="24"/>
         </w:rPr>
@@ -415,7 +444,25 @@
           <w:sz w:val="24"/>
           <w:szCs w:val="24"/>
         </w:rPr>
-        <w:t>The json is in the following format:</w:t>
+        <w:t xml:space="preserve">The </w:t>
+      </w:r>
+      <w:proofErr w:type="spellStart"/>
+      <w:r>
+        <w:rPr>
+          <w:rFonts w:ascii="Georgia" w:hAnsi="Georgia"/>
+          <w:sz w:val="24"/>
+          <w:szCs w:val="24"/>
+        </w:rPr>
+        <w:t>json</w:t>
+      </w:r>
+      <w:proofErr w:type="spellEnd"/>
+      <w:r>
+        <w:rPr>
+          <w:rFonts w:ascii="Georgia" w:hAnsi="Georgia"/>
+          <w:sz w:val="24"/>
+          <w:szCs w:val="24"/>
+        </w:rPr>
+        <w:t xml:space="preserve"> is in the following format:</w:t>
       </w:r>
     </w:p>
     <w:p>
@@ -476,7 +523,25 @@
           <w:szCs w:val="24"/>
         </w:rPr>
         <w:tab/>
-        <w:t>“attributes” : {</w:t>
+        <w:t>“</w:t>
+      </w:r>
+      <w:proofErr w:type="gramStart"/>
+      <w:r>
+        <w:rPr>
+          <w:rFonts w:ascii="Georgia" w:hAnsi="Georgia"/>
+          <w:sz w:val="24"/>
+          <w:szCs w:val="24"/>
+        </w:rPr>
+        <w:t>attributes</w:t>
+      </w:r>
+      <w:proofErr w:type="gramEnd"/>
+      <w:r>
+        <w:rPr>
+          <w:rFonts w:ascii="Georgia" w:hAnsi="Georgia"/>
+          <w:sz w:val="24"/>
+          <w:szCs w:val="24"/>
+        </w:rPr>
+        <w:t>” : {</w:t>
       </w:r>
     </w:p>
     <w:p>
@@ -512,6 +577,16 @@
         <w:tab/>
         <w:t>“OBJECTID” : 37</w:t>
       </w:r>
+      <w:r>
+        <w:rPr>
+          <w:rFonts w:ascii="Georgia" w:hAnsi="Georgia"/>
+          <w:sz w:val="24"/>
+          <w:szCs w:val="24"/>
+        </w:rPr>
+        <w:t>,</w:t>
+      </w:r>
+      <w:bookmarkStart w:id="0" w:name="_GoBack"/>
+      <w:bookmarkEnd w:id="0"/>
     </w:p>
     <w:p>
       <w:pPr>
@@ -544,7 +619,25 @@
           <w:szCs w:val="24"/>
         </w:rPr>
         <w:tab/>
-        <w:t>“attribute to edit”</w:t>
+        <w:t>“</w:t>
+      </w:r>
+      <w:proofErr w:type="gramStart"/>
+      <w:r>
+        <w:rPr>
+          <w:rFonts w:ascii="Georgia" w:hAnsi="Georgia"/>
+          <w:sz w:val="24"/>
+          <w:szCs w:val="24"/>
+        </w:rPr>
+        <w:t>attribute</w:t>
+      </w:r>
+      <w:proofErr w:type="gramEnd"/>
+      <w:r>
+        <w:rPr>
+          <w:rFonts w:ascii="Georgia" w:hAnsi="Georgia"/>
+          <w:sz w:val="24"/>
+          <w:szCs w:val="24"/>
+        </w:rPr>
+        <w:t xml:space="preserve"> to edit”</w:t>
       </w:r>
       <w:r>
         <w:rPr>
@@ -648,8 +741,6 @@
         </w:rPr>
         <w:t xml:space="preserve"> String values should be surrounded by quotation marks.</w:t>
       </w:r>
-      <w:bookmarkStart w:id="0" w:name="_GoBack"/>
-      <w:bookmarkEnd w:id="0"/>
     </w:p>
     <w:p>
       <w:pPr>
@@ -667,8 +758,9 @@
           <w:sz w:val="24"/>
           <w:szCs w:val="24"/>
         </w:rPr>
-        <w:t>Working with jQuery</w:t>
-      </w:r>
+        <w:t xml:space="preserve">Working with </w:t>
+      </w:r>
+      <w:proofErr w:type="spellStart"/>
       <w:r>
         <w:rPr>
           <w:rFonts w:ascii="Verdana" w:hAnsi="Verdana"/>
@@ -676,6 +768,16 @@
           <w:sz w:val="24"/>
           <w:szCs w:val="24"/>
         </w:rPr>
+        <w:t>jQuery</w:t>
+      </w:r>
+      <w:proofErr w:type="spellEnd"/>
+      <w:r>
+        <w:rPr>
+          <w:rFonts w:ascii="Verdana" w:hAnsi="Verdana"/>
+          <w:b/>
+          <w:sz w:val="24"/>
+          <w:szCs w:val="24"/>
+        </w:rPr>
         <w:t xml:space="preserve"> Mobile</w:t>
       </w:r>
     </w:p>
@@ -693,7 +795,27 @@
           <w:sz w:val="24"/>
           <w:szCs w:val="24"/>
         </w:rPr>
-        <w:t xml:space="preserve"> jQuery </w:t>
+        <w:t xml:space="preserve"> </w:t>
+      </w:r>
+      <w:proofErr w:type="spellStart"/>
+      <w:proofErr w:type="gramStart"/>
+      <w:r>
+        <w:rPr>
+          <w:rFonts w:ascii="Georgia" w:hAnsi="Georgia"/>
+          <w:sz w:val="24"/>
+          <w:szCs w:val="24"/>
+        </w:rPr>
+        <w:t>jQuery</w:t>
+      </w:r>
+      <w:proofErr w:type="spellEnd"/>
+      <w:proofErr w:type="gramEnd"/>
+      <w:r>
+        <w:rPr>
+          <w:rFonts w:ascii="Georgia" w:hAnsi="Georgia"/>
+          <w:sz w:val="24"/>
+          <w:szCs w:val="24"/>
+        </w:rPr>
+        <w:t xml:space="preserve"> </w:t>
       </w:r>
       <w:r>
         <w:rPr>
@@ -709,7 +831,27 @@
           <w:sz w:val="24"/>
           <w:szCs w:val="24"/>
         </w:rPr>
-        <w:t xml:space="preserve">automatically styles all hyperlinks on a page to appear as large clickable buttons and provides a header and footer for all pages. jQuery uses Ajax to load new </w:t>
+        <w:t xml:space="preserve">automatically styles all hyperlinks on a page to appear as large clickable buttons and provides a header and footer for all pages. </w:t>
+      </w:r>
+      <w:proofErr w:type="spellStart"/>
+      <w:proofErr w:type="gramStart"/>
+      <w:r>
+        <w:rPr>
+          <w:rFonts w:ascii="Georgia" w:hAnsi="Georgia"/>
+          <w:sz w:val="24"/>
+          <w:szCs w:val="24"/>
+        </w:rPr>
+        <w:t>jQuery</w:t>
+      </w:r>
+      <w:proofErr w:type="spellEnd"/>
+      <w:proofErr w:type="gramEnd"/>
+      <w:r>
+        <w:rPr>
+          <w:rFonts w:ascii="Georgia" w:hAnsi="Georgia"/>
+          <w:sz w:val="24"/>
+          <w:szCs w:val="24"/>
+        </w:rPr>
+        <w:t xml:space="preserve"> uses Ajax to load new </w:t>
       </w:r>
       <w:r>
         <w:rPr>
@@ -734,42 +876,44 @@
           <w:sz w:val="24"/>
           <w:szCs w:val="24"/>
         </w:rPr>
-        <w:t>You can insert dynamic content into div tags using jQuery by using the following line.</w:t>
-      </w:r>
-    </w:p>
-    <w:p>
-      <w:pPr>
-        <w:rPr>
-          <w:rFonts w:ascii="Georgia" w:hAnsi="Georgia"/>
-          <w:sz w:val="24"/>
-          <w:szCs w:val="24"/>
-        </w:rPr>
-      </w:pPr>
-      <w:r>
-        <w:rPr>
-          <w:rFonts w:ascii="Georgia" w:hAnsi="Georgia"/>
-          <w:sz w:val="24"/>
-          <w:szCs w:val="24"/>
-        </w:rPr>
-        <w:t>$(“#divname”).append(‘content to add’)</w:t>
-      </w:r>
-    </w:p>
-    <w:p>
-      <w:pPr>
-        <w:rPr>
-          <w:rFonts w:ascii="Georgia" w:hAnsi="Georgia"/>
-          <w:sz w:val="24"/>
-          <w:szCs w:val="24"/>
-        </w:rPr>
-      </w:pPr>
-      <w:r>
-        <w:rPr>
-          <w:rFonts w:ascii="Georgia" w:hAnsi="Georgia"/>
-          <w:sz w:val="24"/>
-          <w:szCs w:val="24"/>
-        </w:rPr>
-        <w:t>Since jQuery is not very supportive of dynamic content, the dynamic content that is loaded into the page needs to be styled manually. This is done by adding .trigger(‘create) and the end of the line where you add content. $(“#</w:t>
-      </w:r>
+        <w:t xml:space="preserve">You can insert dynamic content into div tags using </w:t>
+      </w:r>
+      <w:proofErr w:type="spellStart"/>
+      <w:r>
+        <w:rPr>
+          <w:rFonts w:ascii="Georgia" w:hAnsi="Georgia"/>
+          <w:sz w:val="24"/>
+          <w:szCs w:val="24"/>
+        </w:rPr>
+        <w:t>jQuery</w:t>
+      </w:r>
+      <w:proofErr w:type="spellEnd"/>
+      <w:r>
+        <w:rPr>
+          <w:rFonts w:ascii="Georgia" w:hAnsi="Georgia"/>
+          <w:sz w:val="24"/>
+          <w:szCs w:val="24"/>
+        </w:rPr>
+        <w:t xml:space="preserve"> by using the following line.</w:t>
+      </w:r>
+    </w:p>
+    <w:p>
+      <w:pPr>
+        <w:rPr>
+          <w:rFonts w:ascii="Georgia" w:hAnsi="Georgia"/>
+          <w:sz w:val="24"/>
+          <w:szCs w:val="24"/>
+        </w:rPr>
+      </w:pPr>
+      <w:r>
+        <w:rPr>
+          <w:rFonts w:ascii="Georgia" w:hAnsi="Georgia"/>
+          <w:sz w:val="24"/>
+          <w:szCs w:val="24"/>
+        </w:rPr>
+        <w:t>$(“#</w:t>
+      </w:r>
+      <w:proofErr w:type="spellStart"/>
       <w:r>
         <w:rPr>
           <w:rFonts w:ascii="Georgia" w:hAnsi="Georgia"/>
@@ -778,13 +922,121 @@
         </w:rPr>
         <w:t>divname</w:t>
       </w:r>
-      <w:r>
-        <w:rPr>
-          <w:rFonts w:ascii="Georgia" w:hAnsi="Georgia"/>
-          <w:sz w:val="24"/>
-          <w:szCs w:val="24"/>
-        </w:rPr>
-        <w:t>”).append(‘new content’).trigger(‘create’</w:t>
+      <w:proofErr w:type="spellEnd"/>
+      <w:r>
+        <w:rPr>
+          <w:rFonts w:ascii="Georgia" w:hAnsi="Georgia"/>
+          <w:sz w:val="24"/>
+          <w:szCs w:val="24"/>
+        </w:rPr>
+        <w:t>”).</w:t>
+      </w:r>
+      <w:proofErr w:type="gramStart"/>
+      <w:r>
+        <w:rPr>
+          <w:rFonts w:ascii="Georgia" w:hAnsi="Georgia"/>
+          <w:sz w:val="24"/>
+          <w:szCs w:val="24"/>
+        </w:rPr>
+        <w:t>append(</w:t>
+      </w:r>
+      <w:proofErr w:type="gramEnd"/>
+      <w:r>
+        <w:rPr>
+          <w:rFonts w:ascii="Georgia" w:hAnsi="Georgia"/>
+          <w:sz w:val="24"/>
+          <w:szCs w:val="24"/>
+        </w:rPr>
+        <w:t>‘content to add’)</w:t>
+      </w:r>
+    </w:p>
+    <w:p>
+      <w:pPr>
+        <w:rPr>
+          <w:rFonts w:ascii="Georgia" w:hAnsi="Georgia"/>
+          <w:sz w:val="24"/>
+          <w:szCs w:val="24"/>
+        </w:rPr>
+      </w:pPr>
+      <w:r>
+        <w:rPr>
+          <w:rFonts w:ascii="Georgia" w:hAnsi="Georgia"/>
+          <w:sz w:val="24"/>
+          <w:szCs w:val="24"/>
+        </w:rPr>
+        <w:t xml:space="preserve">Since </w:t>
+      </w:r>
+      <w:proofErr w:type="spellStart"/>
+      <w:r>
+        <w:rPr>
+          <w:rFonts w:ascii="Georgia" w:hAnsi="Georgia"/>
+          <w:sz w:val="24"/>
+          <w:szCs w:val="24"/>
+        </w:rPr>
+        <w:t>jQuery</w:t>
+      </w:r>
+      <w:proofErr w:type="spellEnd"/>
+      <w:r>
+        <w:rPr>
+          <w:rFonts w:ascii="Georgia" w:hAnsi="Georgia"/>
+          <w:sz w:val="24"/>
+          <w:szCs w:val="24"/>
+        </w:rPr>
+        <w:t xml:space="preserve"> is not very supportive of dynamic content, the dynamic content that is loaded into the page needs to be styled manually. This is done by adding .</w:t>
+      </w:r>
+      <w:proofErr w:type="gramStart"/>
+      <w:r>
+        <w:rPr>
+          <w:rFonts w:ascii="Georgia" w:hAnsi="Georgia"/>
+          <w:sz w:val="24"/>
+          <w:szCs w:val="24"/>
+        </w:rPr>
+        <w:t>trigger(</w:t>
+      </w:r>
+      <w:proofErr w:type="gramEnd"/>
+      <w:r>
+        <w:rPr>
+          <w:rFonts w:ascii="Georgia" w:hAnsi="Georgia"/>
+          <w:sz w:val="24"/>
+          <w:szCs w:val="24"/>
+        </w:rPr>
+        <w:t>‘create) and the end of the line where you add content. $(“#</w:t>
+      </w:r>
+      <w:proofErr w:type="spellStart"/>
+      <w:r>
+        <w:rPr>
+          <w:rFonts w:ascii="Georgia" w:hAnsi="Georgia"/>
+          <w:sz w:val="24"/>
+          <w:szCs w:val="24"/>
+        </w:rPr>
+        <w:t>divname</w:t>
+      </w:r>
+      <w:proofErr w:type="spellEnd"/>
+      <w:r>
+        <w:rPr>
+          <w:rFonts w:ascii="Georgia" w:hAnsi="Georgia"/>
+          <w:sz w:val="24"/>
+          <w:szCs w:val="24"/>
+        </w:rPr>
+        <w:t>”).</w:t>
+      </w:r>
+      <w:proofErr w:type="gramStart"/>
+      <w:r>
+        <w:rPr>
+          <w:rFonts w:ascii="Georgia" w:hAnsi="Georgia"/>
+          <w:sz w:val="24"/>
+          <w:szCs w:val="24"/>
+        </w:rPr>
+        <w:t>append(</w:t>
+      </w:r>
+      <w:proofErr w:type="gramEnd"/>
+      <w:r>
+        <w:rPr>
+          <w:rFonts w:ascii="Georgia" w:hAnsi="Georgia"/>
+          <w:sz w:val="24"/>
+          <w:szCs w:val="24"/>
+        </w:rPr>
+        <w:t>‘new content’).trigger(‘create’</w:t>
       </w:r>
       <w:r>
         <w:rPr>
@@ -803,30 +1055,122 @@
           <w:szCs w:val="24"/>
         </w:rPr>
       </w:pPr>
-      <w:r>
-        <w:rPr>
-          <w:rFonts w:ascii="Georgia" w:hAnsi="Georgia"/>
-          <w:sz w:val="24"/>
-          <w:szCs w:val="24"/>
-        </w:rPr>
-        <w:t>Div tags have additional attributes because of jQuery. These attributes often begin with “data-“ and determine how the contents of the div tag are styled.</w:t>
-      </w:r>
-    </w:p>
-    <w:p>
-      <w:pPr>
-        <w:rPr>
-          <w:rFonts w:ascii="Georgia" w:hAnsi="Georgia"/>
-          <w:sz w:val="24"/>
-          <w:szCs w:val="24"/>
-        </w:rPr>
-      </w:pPr>
-      <w:r>
-        <w:rPr>
-          <w:rFonts w:ascii="Georgia" w:hAnsi="Georgia"/>
-          <w:sz w:val="24"/>
-          <w:szCs w:val="24"/>
-        </w:rPr>
-        <w:t>Certain events are triggered to populate the contents of a div container before the page is shown. The code that is run is determined by the class of the link that was clicked. All of these pageshow and click events have their functions in the jQueryReady() function that is ran when the application is first loaded.</w:t>
+      <w:proofErr w:type="spellStart"/>
+      <w:r>
+        <w:rPr>
+          <w:rFonts w:ascii="Georgia" w:hAnsi="Georgia"/>
+          <w:sz w:val="24"/>
+          <w:szCs w:val="24"/>
+        </w:rPr>
+        <w:t>Div</w:t>
+      </w:r>
+      <w:proofErr w:type="spellEnd"/>
+      <w:r>
+        <w:rPr>
+          <w:rFonts w:ascii="Georgia" w:hAnsi="Georgia"/>
+          <w:sz w:val="24"/>
+          <w:szCs w:val="24"/>
+        </w:rPr>
+        <w:t xml:space="preserve"> tags have additional attributes because of </w:t>
+      </w:r>
+      <w:proofErr w:type="spellStart"/>
+      <w:r>
+        <w:rPr>
+          <w:rFonts w:ascii="Georgia" w:hAnsi="Georgia"/>
+          <w:sz w:val="24"/>
+          <w:szCs w:val="24"/>
+        </w:rPr>
+        <w:t>jQuery</w:t>
+      </w:r>
+      <w:proofErr w:type="spellEnd"/>
+      <w:r>
+        <w:rPr>
+          <w:rFonts w:ascii="Georgia" w:hAnsi="Georgia"/>
+          <w:sz w:val="24"/>
+          <w:szCs w:val="24"/>
+        </w:rPr>
+        <w:t>. These attributes often begin with “data-</w:t>
+      </w:r>
+      <w:proofErr w:type="gramStart"/>
+      <w:r>
+        <w:rPr>
+          <w:rFonts w:ascii="Georgia" w:hAnsi="Georgia"/>
+          <w:sz w:val="24"/>
+          <w:szCs w:val="24"/>
+        </w:rPr>
+        <w:t>“ and</w:t>
+      </w:r>
+      <w:proofErr w:type="gramEnd"/>
+      <w:r>
+        <w:rPr>
+          <w:rFonts w:ascii="Georgia" w:hAnsi="Georgia"/>
+          <w:sz w:val="24"/>
+          <w:szCs w:val="24"/>
+        </w:rPr>
+        <w:t xml:space="preserve"> determine how the contents of the div tag are styled.</w:t>
+      </w:r>
+    </w:p>
+    <w:p>
+      <w:pPr>
+        <w:rPr>
+          <w:rFonts w:ascii="Georgia" w:hAnsi="Georgia"/>
+          <w:sz w:val="24"/>
+          <w:szCs w:val="24"/>
+        </w:rPr>
+      </w:pPr>
+      <w:r>
+        <w:rPr>
+          <w:rFonts w:ascii="Georgia" w:hAnsi="Georgia"/>
+          <w:sz w:val="24"/>
+          <w:szCs w:val="24"/>
+        </w:rPr>
+        <w:t xml:space="preserve">Certain events are triggered to populate the contents of a div container before the page is shown. The code that is run is determined by the class of the link that was clicked. All of these </w:t>
+      </w:r>
+      <w:proofErr w:type="spellStart"/>
+      <w:r>
+        <w:rPr>
+          <w:rFonts w:ascii="Georgia" w:hAnsi="Georgia"/>
+          <w:sz w:val="24"/>
+          <w:szCs w:val="24"/>
+        </w:rPr>
+        <w:t>pageshow</w:t>
+      </w:r>
+      <w:proofErr w:type="spellEnd"/>
+      <w:r>
+        <w:rPr>
+          <w:rFonts w:ascii="Georgia" w:hAnsi="Georgia"/>
+          <w:sz w:val="24"/>
+          <w:szCs w:val="24"/>
+        </w:rPr>
+        <w:t xml:space="preserve"> and click events have their functions in the </w:t>
+      </w:r>
+      <w:proofErr w:type="spellStart"/>
+      <w:proofErr w:type="gramStart"/>
+      <w:r>
+        <w:rPr>
+          <w:rFonts w:ascii="Georgia" w:hAnsi="Georgia"/>
+          <w:sz w:val="24"/>
+          <w:szCs w:val="24"/>
+        </w:rPr>
+        <w:t>jQueryReady</w:t>
+      </w:r>
+      <w:proofErr w:type="spellEnd"/>
+      <w:r>
+        <w:rPr>
+          <w:rFonts w:ascii="Georgia" w:hAnsi="Georgia"/>
+          <w:sz w:val="24"/>
+          <w:szCs w:val="24"/>
+        </w:rPr>
+        <w:t>(</w:t>
+      </w:r>
+      <w:proofErr w:type="gramEnd"/>
+      <w:r>
+        <w:rPr>
+          <w:rFonts w:ascii="Georgia" w:hAnsi="Georgia"/>
+          <w:sz w:val="24"/>
+          <w:szCs w:val="24"/>
+        </w:rPr>
+        <w:t>) function that is ran when the application is first loaded.</w:t>
       </w:r>
     </w:p>
     <w:p>
@@ -868,7 +1212,25 @@
           <w:sz w:val="24"/>
           <w:szCs w:val="24"/>
         </w:rPr>
-        <w:t xml:space="preserve">The full jQuery Mobile </w:t>
+        <w:t xml:space="preserve">The full </w:t>
+      </w:r>
+      <w:proofErr w:type="spellStart"/>
+      <w:r>
+        <w:rPr>
+          <w:rFonts w:ascii="Georgia" w:hAnsi="Georgia"/>
+          <w:sz w:val="24"/>
+          <w:szCs w:val="24"/>
+        </w:rPr>
+        <w:t>jQuery</w:t>
+      </w:r>
+      <w:proofErr w:type="spellEnd"/>
+      <w:r>
+        <w:rPr>
+          <w:rFonts w:ascii="Georgia" w:hAnsi="Georgia"/>
+          <w:sz w:val="24"/>
+          <w:szCs w:val="24"/>
+        </w:rPr>
+        <w:t xml:space="preserve"> Mobile </w:t>
       </w:r>
       <w:r>
         <w:rPr>
@@ -961,30 +1323,88 @@
       <w:r>
         <w:t xml:space="preserve"> </w:t>
       </w:r>
-      <w:r>
-        <w:rPr>
-          <w:rFonts w:ascii="Georgia" w:hAnsi="Georgia"/>
-          <w:sz w:val="24"/>
-          <w:szCs w:val="24"/>
-        </w:rPr>
-        <w:t>On most of the application pages, the ArcGIS API is used to query data from a feature service on ArcGIS Online. This is a two part process, building the query filter (the query parameters) and executing the query task.</w:t>
-      </w:r>
-    </w:p>
-    <w:p>
-      <w:pPr>
-        <w:rPr>
-          <w:rFonts w:ascii="Georgia" w:hAnsi="Georgia"/>
-          <w:sz w:val="24"/>
-          <w:szCs w:val="24"/>
-        </w:rPr>
-      </w:pPr>
-      <w:r>
-        <w:rPr>
-          <w:rFonts w:ascii="Georgia" w:hAnsi="Georgia"/>
-          <w:sz w:val="24"/>
-          <w:szCs w:val="24"/>
-        </w:rPr>
-        <w:t>var queryTask = new esri.tasks.QueryTask(“</w:t>
+      <w:proofErr w:type="gramStart"/>
+      <w:r>
+        <w:rPr>
+          <w:rFonts w:ascii="Georgia" w:hAnsi="Georgia"/>
+          <w:sz w:val="24"/>
+          <w:szCs w:val="24"/>
+        </w:rPr>
+        <w:t>On</w:t>
+      </w:r>
+      <w:proofErr w:type="gramEnd"/>
+      <w:r>
+        <w:rPr>
+          <w:rFonts w:ascii="Georgia" w:hAnsi="Georgia"/>
+          <w:sz w:val="24"/>
+          <w:szCs w:val="24"/>
+        </w:rPr>
+        <w:t xml:space="preserve"> most of the application pages, the ArcGIS API is used to query data from a feature service on ArcGIS Online. This is a two part process, building the query filter (the query parameters) and executing the query task.</w:t>
+      </w:r>
+    </w:p>
+    <w:p>
+      <w:pPr>
+        <w:rPr>
+          <w:rFonts w:ascii="Georgia" w:hAnsi="Georgia"/>
+          <w:sz w:val="24"/>
+          <w:szCs w:val="24"/>
+        </w:rPr>
+      </w:pPr>
+      <w:proofErr w:type="spellStart"/>
+      <w:proofErr w:type="gramStart"/>
+      <w:r>
+        <w:rPr>
+          <w:rFonts w:ascii="Georgia" w:hAnsi="Georgia"/>
+          <w:sz w:val="24"/>
+          <w:szCs w:val="24"/>
+        </w:rPr>
+        <w:t>var</w:t>
+      </w:r>
+      <w:proofErr w:type="spellEnd"/>
+      <w:proofErr w:type="gramEnd"/>
+      <w:r>
+        <w:rPr>
+          <w:rFonts w:ascii="Georgia" w:hAnsi="Georgia"/>
+          <w:sz w:val="24"/>
+          <w:szCs w:val="24"/>
+        </w:rPr>
+        <w:t xml:space="preserve"> </w:t>
+      </w:r>
+      <w:proofErr w:type="spellStart"/>
+      <w:r>
+        <w:rPr>
+          <w:rFonts w:ascii="Georgia" w:hAnsi="Georgia"/>
+          <w:sz w:val="24"/>
+          <w:szCs w:val="24"/>
+        </w:rPr>
+        <w:t>queryTask</w:t>
+      </w:r>
+      <w:proofErr w:type="spellEnd"/>
+      <w:r>
+        <w:rPr>
+          <w:rFonts w:ascii="Georgia" w:hAnsi="Georgia"/>
+          <w:sz w:val="24"/>
+          <w:szCs w:val="24"/>
+        </w:rPr>
+        <w:t xml:space="preserve"> = new </w:t>
+      </w:r>
+      <w:proofErr w:type="spellStart"/>
+      <w:r>
+        <w:rPr>
+          <w:rFonts w:ascii="Georgia" w:hAnsi="Georgia"/>
+          <w:sz w:val="24"/>
+          <w:szCs w:val="24"/>
+        </w:rPr>
+        <w:t>esri.tasks.QueryTask</w:t>
+      </w:r>
+      <w:proofErr w:type="spellEnd"/>
+      <w:r>
+        <w:rPr>
+          <w:rFonts w:ascii="Georgia" w:hAnsi="Georgia"/>
+          <w:sz w:val="24"/>
+          <w:szCs w:val="24"/>
+        </w:rPr>
+        <w:t>(“</w:t>
       </w:r>
       <w:r>
         <w:rPr>
@@ -1011,100 +1431,172 @@
           <w:szCs w:val="24"/>
         </w:rPr>
       </w:pPr>
-      <w:r>
-        <w:rPr>
-          <w:rFonts w:ascii="Georgia" w:hAnsi="Georgia"/>
-          <w:sz w:val="24"/>
-          <w:szCs w:val="24"/>
-        </w:rPr>
-        <w:t>var query = new esri.tasks.Query();</w:t>
-      </w:r>
-    </w:p>
-    <w:p>
-      <w:pPr>
-        <w:rPr>
-          <w:rFonts w:ascii="Georgia" w:hAnsi="Georgia"/>
-          <w:sz w:val="24"/>
-          <w:szCs w:val="24"/>
-        </w:rPr>
-      </w:pPr>
-      <w:r>
-        <w:rPr>
-          <w:rFonts w:ascii="Georgia" w:hAnsi="Georgia"/>
-          <w:sz w:val="24"/>
-          <w:szCs w:val="24"/>
-        </w:rPr>
-        <w:t>query.returnGeometry = false;</w:t>
-      </w:r>
-    </w:p>
-    <w:p>
-      <w:pPr>
-        <w:rPr>
-          <w:rFonts w:ascii="Georgia" w:hAnsi="Georgia"/>
-          <w:sz w:val="24"/>
-          <w:szCs w:val="24"/>
-        </w:rPr>
-      </w:pPr>
-      <w:r>
-        <w:rPr>
-          <w:rFonts w:ascii="Georgia" w:hAnsi="Georgia"/>
-          <w:sz w:val="24"/>
-          <w:szCs w:val="24"/>
-        </w:rPr>
-        <w:t>query.outFields = [“Day, Time, Event”];</w:t>
-      </w:r>
-    </w:p>
-    <w:p>
-      <w:pPr>
-        <w:rPr>
-          <w:rFonts w:ascii="Georgia" w:hAnsi="Georgia"/>
-          <w:sz w:val="24"/>
-          <w:szCs w:val="24"/>
-        </w:rPr>
-      </w:pPr>
-      <w:r>
-        <w:rPr>
-          <w:rFonts w:ascii="Georgia" w:hAnsi="Georgia"/>
-          <w:sz w:val="24"/>
-          <w:szCs w:val="24"/>
-        </w:rPr>
-        <w:t>query.orderByFields = [“Sort”];</w:t>
-      </w:r>
-    </w:p>
-    <w:p>
-      <w:pPr>
-        <w:rPr>
-          <w:rFonts w:ascii="Georgia" w:hAnsi="Georgia"/>
-          <w:sz w:val="24"/>
-          <w:szCs w:val="24"/>
-        </w:rPr>
-      </w:pPr>
-      <w:r>
-        <w:rPr>
-          <w:rFonts w:ascii="Georgia" w:hAnsi="Georgia"/>
-          <w:sz w:val="24"/>
-          <w:szCs w:val="24"/>
-        </w:rPr>
-        <w:t>query.where = “1 = 1”;</w:t>
-      </w:r>
-    </w:p>
-    <w:p>
-      <w:pPr>
-        <w:rPr>
-          <w:rFonts w:ascii="Georgia" w:hAnsi="Georgia"/>
-          <w:sz w:val="24"/>
-          <w:szCs w:val="24"/>
-        </w:rPr>
-      </w:pPr>
-    </w:p>
-    <w:p>
-      <w:pPr>
-        <w:rPr>
-          <w:rFonts w:ascii="Georgia" w:hAnsi="Georgia"/>
-          <w:sz w:val="24"/>
-          <w:szCs w:val="24"/>
-        </w:rPr>
-      </w:pPr>
+      <w:proofErr w:type="spellStart"/>
+      <w:proofErr w:type="gramStart"/>
+      <w:r>
+        <w:rPr>
+          <w:rFonts w:ascii="Georgia" w:hAnsi="Georgia"/>
+          <w:sz w:val="24"/>
+          <w:szCs w:val="24"/>
+        </w:rPr>
+        <w:t>var</w:t>
+      </w:r>
+      <w:proofErr w:type="spellEnd"/>
+      <w:proofErr w:type="gramEnd"/>
+      <w:r>
+        <w:rPr>
+          <w:rFonts w:ascii="Georgia" w:hAnsi="Georgia"/>
+          <w:sz w:val="24"/>
+          <w:szCs w:val="24"/>
+        </w:rPr>
+        <w:t xml:space="preserve"> query = new </w:t>
+      </w:r>
+      <w:proofErr w:type="spellStart"/>
+      <w:r>
+        <w:rPr>
+          <w:rFonts w:ascii="Georgia" w:hAnsi="Georgia"/>
+          <w:sz w:val="24"/>
+          <w:szCs w:val="24"/>
+        </w:rPr>
+        <w:t>esri.tasks.Query</w:t>
+      </w:r>
+      <w:proofErr w:type="spellEnd"/>
+      <w:r>
+        <w:rPr>
+          <w:rFonts w:ascii="Georgia" w:hAnsi="Georgia"/>
+          <w:sz w:val="24"/>
+          <w:szCs w:val="24"/>
+        </w:rPr>
+        <w:t>();</w:t>
+      </w:r>
+    </w:p>
+    <w:p>
+      <w:pPr>
+        <w:rPr>
+          <w:rFonts w:ascii="Georgia" w:hAnsi="Georgia"/>
+          <w:sz w:val="24"/>
+          <w:szCs w:val="24"/>
+        </w:rPr>
+      </w:pPr>
+      <w:proofErr w:type="spellStart"/>
+      <w:r>
+        <w:rPr>
+          <w:rFonts w:ascii="Georgia" w:hAnsi="Georgia"/>
+          <w:sz w:val="24"/>
+          <w:szCs w:val="24"/>
+        </w:rPr>
+        <w:t>query.returnGeometry</w:t>
+      </w:r>
+      <w:proofErr w:type="spellEnd"/>
+      <w:r>
+        <w:rPr>
+          <w:rFonts w:ascii="Georgia" w:hAnsi="Georgia"/>
+          <w:sz w:val="24"/>
+          <w:szCs w:val="24"/>
+        </w:rPr>
+        <w:t xml:space="preserve"> = false;</w:t>
+      </w:r>
+    </w:p>
+    <w:p>
+      <w:pPr>
+        <w:rPr>
+          <w:rFonts w:ascii="Georgia" w:hAnsi="Georgia"/>
+          <w:sz w:val="24"/>
+          <w:szCs w:val="24"/>
+        </w:rPr>
+      </w:pPr>
+      <w:proofErr w:type="spellStart"/>
+      <w:r>
+        <w:rPr>
+          <w:rFonts w:ascii="Georgia" w:hAnsi="Georgia"/>
+          <w:sz w:val="24"/>
+          <w:szCs w:val="24"/>
+        </w:rPr>
+        <w:t>query.outFields</w:t>
+      </w:r>
+      <w:proofErr w:type="spellEnd"/>
+      <w:r>
+        <w:rPr>
+          <w:rFonts w:ascii="Georgia" w:hAnsi="Georgia"/>
+          <w:sz w:val="24"/>
+          <w:szCs w:val="24"/>
+        </w:rPr>
+        <w:t xml:space="preserve"> = [“Day, Time, Event”];</w:t>
+      </w:r>
+    </w:p>
+    <w:p>
+      <w:pPr>
+        <w:rPr>
+          <w:rFonts w:ascii="Georgia" w:hAnsi="Georgia"/>
+          <w:sz w:val="24"/>
+          <w:szCs w:val="24"/>
+        </w:rPr>
+      </w:pPr>
+      <w:proofErr w:type="spellStart"/>
+      <w:r>
+        <w:rPr>
+          <w:rFonts w:ascii="Georgia" w:hAnsi="Georgia"/>
+          <w:sz w:val="24"/>
+          <w:szCs w:val="24"/>
+        </w:rPr>
+        <w:t>query.orderByFields</w:t>
+      </w:r>
+      <w:proofErr w:type="spellEnd"/>
+      <w:r>
+        <w:rPr>
+          <w:rFonts w:ascii="Georgia" w:hAnsi="Georgia"/>
+          <w:sz w:val="24"/>
+          <w:szCs w:val="24"/>
+        </w:rPr>
+        <w:t xml:space="preserve"> = [“Sort”];</w:t>
+      </w:r>
+    </w:p>
+    <w:p>
+      <w:pPr>
+        <w:rPr>
+          <w:rFonts w:ascii="Georgia" w:hAnsi="Georgia"/>
+          <w:sz w:val="24"/>
+          <w:szCs w:val="24"/>
+        </w:rPr>
+      </w:pPr>
+      <w:proofErr w:type="spellStart"/>
+      <w:r>
+        <w:rPr>
+          <w:rFonts w:ascii="Georgia" w:hAnsi="Georgia"/>
+          <w:sz w:val="24"/>
+          <w:szCs w:val="24"/>
+        </w:rPr>
+        <w:t>query.where</w:t>
+      </w:r>
+      <w:proofErr w:type="spellEnd"/>
+      <w:r>
+        <w:rPr>
+          <w:rFonts w:ascii="Georgia" w:hAnsi="Georgia"/>
+          <w:sz w:val="24"/>
+          <w:szCs w:val="24"/>
+        </w:rPr>
+        <w:t xml:space="preserve"> = “1 = 1”;</w:t>
+      </w:r>
+    </w:p>
+    <w:p>
+      <w:pPr>
+        <w:rPr>
+          <w:rFonts w:ascii="Georgia" w:hAnsi="Georgia"/>
+          <w:sz w:val="24"/>
+          <w:szCs w:val="24"/>
+        </w:rPr>
+      </w:pPr>
+    </w:p>
+    <w:p>
+      <w:pPr>
+        <w:rPr>
+          <w:rFonts w:ascii="Georgia" w:hAnsi="Georgia"/>
+          <w:sz w:val="24"/>
+          <w:szCs w:val="24"/>
+        </w:rPr>
+      </w:pPr>
+      <w:proofErr w:type="spellStart"/>
+      <w:proofErr w:type="gramStart"/>
       <w:r>
         <w:rPr>
           <w:rFonts w:ascii="Georgia" w:hAnsi="Georgia"/>
@@ -1112,24 +1604,78 @@
           <w:szCs w:val="24"/>
         </w:rPr>
         <w:lastRenderedPageBreak/>
-        <w:t>queryTask.execute(query, receivingFunction);</w:t>
-      </w:r>
-    </w:p>
-    <w:p>
-      <w:pPr>
-        <w:rPr>
-          <w:rFonts w:ascii="Georgia" w:hAnsi="Georgia"/>
-          <w:sz w:val="24"/>
-          <w:szCs w:val="24"/>
-        </w:rPr>
-      </w:pPr>
-      <w:r>
-        <w:rPr>
-          <w:rFonts w:ascii="Georgia" w:hAnsi="Georgia"/>
-          <w:sz w:val="24"/>
-          <w:szCs w:val="24"/>
-        </w:rPr>
-        <w:t>In this example, receivingFunction gets the results of the quer</w:t>
+        <w:t>queryTask.execute</w:t>
+      </w:r>
+      <w:proofErr w:type="spellEnd"/>
+      <w:r>
+        <w:rPr>
+          <w:rFonts w:ascii="Georgia" w:hAnsi="Georgia"/>
+          <w:sz w:val="24"/>
+          <w:szCs w:val="24"/>
+        </w:rPr>
+        <w:t>(</w:t>
+      </w:r>
+      <w:proofErr w:type="gramEnd"/>
+      <w:r>
+        <w:rPr>
+          <w:rFonts w:ascii="Georgia" w:hAnsi="Georgia"/>
+          <w:sz w:val="24"/>
+          <w:szCs w:val="24"/>
+        </w:rPr>
+        <w:t xml:space="preserve">query, </w:t>
+      </w:r>
+      <w:proofErr w:type="spellStart"/>
+      <w:r>
+        <w:rPr>
+          <w:rFonts w:ascii="Georgia" w:hAnsi="Georgia"/>
+          <w:sz w:val="24"/>
+          <w:szCs w:val="24"/>
+        </w:rPr>
+        <w:t>receivingFunction</w:t>
+      </w:r>
+      <w:proofErr w:type="spellEnd"/>
+      <w:r>
+        <w:rPr>
+          <w:rFonts w:ascii="Georgia" w:hAnsi="Georgia"/>
+          <w:sz w:val="24"/>
+          <w:szCs w:val="24"/>
+        </w:rPr>
+        <w:t>);</w:t>
+      </w:r>
+    </w:p>
+    <w:p>
+      <w:pPr>
+        <w:rPr>
+          <w:rFonts w:ascii="Georgia" w:hAnsi="Georgia"/>
+          <w:sz w:val="24"/>
+          <w:szCs w:val="24"/>
+        </w:rPr>
+      </w:pPr>
+      <w:r>
+        <w:rPr>
+          <w:rFonts w:ascii="Georgia" w:hAnsi="Georgia"/>
+          <w:sz w:val="24"/>
+          <w:szCs w:val="24"/>
+        </w:rPr>
+        <w:t xml:space="preserve">In this example, </w:t>
+      </w:r>
+      <w:proofErr w:type="spellStart"/>
+      <w:r>
+        <w:rPr>
+          <w:rFonts w:ascii="Georgia" w:hAnsi="Georgia"/>
+          <w:sz w:val="24"/>
+          <w:szCs w:val="24"/>
+        </w:rPr>
+        <w:t>receivingFunction</w:t>
+      </w:r>
+      <w:proofErr w:type="spellEnd"/>
+      <w:r>
+        <w:rPr>
+          <w:rFonts w:ascii="Georgia" w:hAnsi="Georgia"/>
+          <w:sz w:val="24"/>
+          <w:szCs w:val="24"/>
+        </w:rPr>
+        <w:t xml:space="preserve"> gets the results of the quer</w:t>
       </w:r>
       <w:r>
         <w:rPr>
@@ -1173,30 +1719,90 @@
           <w:szCs w:val="24"/>
         </w:rPr>
       </w:pPr>
-      <w:r>
-        <w:rPr>
-          <w:rFonts w:ascii="Georgia" w:hAnsi="Georgia"/>
-          <w:sz w:val="24"/>
-          <w:szCs w:val="24"/>
-        </w:rPr>
-        <w:t>var map = new esri.Map(“map”);</w:t>
-      </w:r>
-    </w:p>
-    <w:p>
-      <w:pPr>
-        <w:rPr>
-          <w:rFonts w:ascii="Georgia" w:hAnsi="Georgia"/>
-          <w:sz w:val="24"/>
-          <w:szCs w:val="24"/>
-        </w:rPr>
-      </w:pPr>
-      <w:r>
-        <w:rPr>
-          <w:rFonts w:ascii="Georgia" w:hAnsi="Georgia"/>
-          <w:sz w:val="24"/>
-          <w:szCs w:val="24"/>
-        </w:rPr>
-        <w:t>var layer = new esri.layers.FeatureLayer(“rest endpoint”, {</w:t>
+      <w:proofErr w:type="spellStart"/>
+      <w:proofErr w:type="gramStart"/>
+      <w:r>
+        <w:rPr>
+          <w:rFonts w:ascii="Georgia" w:hAnsi="Georgia"/>
+          <w:sz w:val="24"/>
+          <w:szCs w:val="24"/>
+        </w:rPr>
+        <w:t>var</w:t>
+      </w:r>
+      <w:proofErr w:type="spellEnd"/>
+      <w:proofErr w:type="gramEnd"/>
+      <w:r>
+        <w:rPr>
+          <w:rFonts w:ascii="Georgia" w:hAnsi="Georgia"/>
+          <w:sz w:val="24"/>
+          <w:szCs w:val="24"/>
+        </w:rPr>
+        <w:t xml:space="preserve"> map = new </w:t>
+      </w:r>
+      <w:proofErr w:type="spellStart"/>
+      <w:r>
+        <w:rPr>
+          <w:rFonts w:ascii="Georgia" w:hAnsi="Georgia"/>
+          <w:sz w:val="24"/>
+          <w:szCs w:val="24"/>
+        </w:rPr>
+        <w:t>esri.Map</w:t>
+      </w:r>
+      <w:proofErr w:type="spellEnd"/>
+      <w:r>
+        <w:rPr>
+          <w:rFonts w:ascii="Georgia" w:hAnsi="Georgia"/>
+          <w:sz w:val="24"/>
+          <w:szCs w:val="24"/>
+        </w:rPr>
+        <w:t>(“map”);</w:t>
+      </w:r>
+    </w:p>
+    <w:p>
+      <w:pPr>
+        <w:rPr>
+          <w:rFonts w:ascii="Georgia" w:hAnsi="Georgia"/>
+          <w:sz w:val="24"/>
+          <w:szCs w:val="24"/>
+        </w:rPr>
+      </w:pPr>
+      <w:proofErr w:type="spellStart"/>
+      <w:proofErr w:type="gramStart"/>
+      <w:r>
+        <w:rPr>
+          <w:rFonts w:ascii="Georgia" w:hAnsi="Georgia"/>
+          <w:sz w:val="24"/>
+          <w:szCs w:val="24"/>
+        </w:rPr>
+        <w:t>var</w:t>
+      </w:r>
+      <w:proofErr w:type="spellEnd"/>
+      <w:proofErr w:type="gramEnd"/>
+      <w:r>
+        <w:rPr>
+          <w:rFonts w:ascii="Georgia" w:hAnsi="Georgia"/>
+          <w:sz w:val="24"/>
+          <w:szCs w:val="24"/>
+        </w:rPr>
+        <w:t xml:space="preserve"> layer = new </w:t>
+      </w:r>
+      <w:proofErr w:type="spellStart"/>
+      <w:r>
+        <w:rPr>
+          <w:rFonts w:ascii="Georgia" w:hAnsi="Georgia"/>
+          <w:sz w:val="24"/>
+          <w:szCs w:val="24"/>
+        </w:rPr>
+        <w:t>esri.layers.FeatureLayer</w:t>
+      </w:r>
+      <w:proofErr w:type="spellEnd"/>
+      <w:r>
+        <w:rPr>
+          <w:rFonts w:ascii="Georgia" w:hAnsi="Georgia"/>
+          <w:sz w:val="24"/>
+          <w:szCs w:val="24"/>
+        </w:rPr>
+        <w:t>(“rest endpoint”, {</w:t>
       </w:r>
     </w:p>
     <w:p>
@@ -1214,7 +1820,43 @@
           <w:sz w:val="24"/>
           <w:szCs w:val="24"/>
         </w:rPr>
-        <w:t>“id”: ‘newLayer’,</w:t>
+        <w:t>“</w:t>
+      </w:r>
+      <w:proofErr w:type="gramStart"/>
+      <w:r>
+        <w:rPr>
+          <w:rFonts w:ascii="Georgia" w:hAnsi="Georgia"/>
+          <w:sz w:val="24"/>
+          <w:szCs w:val="24"/>
+        </w:rPr>
+        <w:t>id</w:t>
+      </w:r>
+      <w:proofErr w:type="gramEnd"/>
+      <w:r>
+        <w:rPr>
+          <w:rFonts w:ascii="Georgia" w:hAnsi="Georgia"/>
+          <w:sz w:val="24"/>
+          <w:szCs w:val="24"/>
+        </w:rPr>
+        <w:t>”: ‘</w:t>
+      </w:r>
+      <w:proofErr w:type="spellStart"/>
+      <w:r>
+        <w:rPr>
+          <w:rFonts w:ascii="Georgia" w:hAnsi="Georgia"/>
+          <w:sz w:val="24"/>
+          <w:szCs w:val="24"/>
+        </w:rPr>
+        <w:t>newLayer</w:t>
+      </w:r>
+      <w:proofErr w:type="spellEnd"/>
+      <w:r>
+        <w:rPr>
+          <w:rFonts w:ascii="Georgia" w:hAnsi="Georgia"/>
+          <w:sz w:val="24"/>
+          <w:szCs w:val="24"/>
+        </w:rPr>
+        <w:t>’,</w:t>
       </w:r>
     </w:p>
     <w:p>
@@ -1232,8 +1874,18 @@
           <w:sz w:val="24"/>
           <w:szCs w:val="24"/>
         </w:rPr>
-        <w:t>Mode: esri.layers.FeatureLayer.MODE_SNAPSHOT</w:t>
-      </w:r>
+        <w:t xml:space="preserve">Mode: </w:t>
+      </w:r>
+      <w:proofErr w:type="spellStart"/>
+      <w:r>
+        <w:rPr>
+          <w:rFonts w:ascii="Georgia" w:hAnsi="Georgia"/>
+          <w:sz w:val="24"/>
+          <w:szCs w:val="24"/>
+        </w:rPr>
+        <w:t>esri.layers.FeatureLayer.MODE_SNAPSHOT</w:t>
+      </w:r>
+      <w:proofErr w:type="spellEnd"/>
     </w:p>
     <w:p>
       <w:pPr>
@@ -1260,30 +1912,68 @@
           <w:szCs w:val="24"/>
         </w:rPr>
       </w:pPr>
-      <w:r>
-        <w:rPr>
-          <w:rFonts w:ascii="Georgia" w:hAnsi="Georgia"/>
-          <w:sz w:val="24"/>
-          <w:szCs w:val="24"/>
-        </w:rPr>
-        <w:t>map.addLayer(layer);</w:t>
-      </w:r>
-    </w:p>
-    <w:p>
-      <w:pPr>
-        <w:rPr>
-          <w:rFonts w:ascii="Georgia" w:hAnsi="Georgia"/>
-          <w:sz w:val="24"/>
-          <w:szCs w:val="24"/>
-        </w:rPr>
-      </w:pPr>
-      <w:r>
-        <w:rPr>
-          <w:rFonts w:ascii="Georgia" w:hAnsi="Georgia"/>
-          <w:sz w:val="24"/>
-          <w:szCs w:val="24"/>
-        </w:rPr>
-        <w:t>If you wish to add a different basemap or additional layers to the app, simply add a new layer object using the rest endpoint of the feature service that you wish to add.</w:t>
+      <w:proofErr w:type="spellStart"/>
+      <w:proofErr w:type="gramStart"/>
+      <w:r>
+        <w:rPr>
+          <w:rFonts w:ascii="Georgia" w:hAnsi="Georgia"/>
+          <w:sz w:val="24"/>
+          <w:szCs w:val="24"/>
+        </w:rPr>
+        <w:t>map.addLayer</w:t>
+      </w:r>
+      <w:proofErr w:type="spellEnd"/>
+      <w:r>
+        <w:rPr>
+          <w:rFonts w:ascii="Georgia" w:hAnsi="Georgia"/>
+          <w:sz w:val="24"/>
+          <w:szCs w:val="24"/>
+        </w:rPr>
+        <w:t>(</w:t>
+      </w:r>
+      <w:proofErr w:type="gramEnd"/>
+      <w:r>
+        <w:rPr>
+          <w:rFonts w:ascii="Georgia" w:hAnsi="Georgia"/>
+          <w:sz w:val="24"/>
+          <w:szCs w:val="24"/>
+        </w:rPr>
+        <w:t>layer);</w:t>
+      </w:r>
+    </w:p>
+    <w:p>
+      <w:pPr>
+        <w:rPr>
+          <w:rFonts w:ascii="Georgia" w:hAnsi="Georgia"/>
+          <w:sz w:val="24"/>
+          <w:szCs w:val="24"/>
+        </w:rPr>
+      </w:pPr>
+      <w:r>
+        <w:rPr>
+          <w:rFonts w:ascii="Georgia" w:hAnsi="Georgia"/>
+          <w:sz w:val="24"/>
+          <w:szCs w:val="24"/>
+        </w:rPr>
+        <w:t xml:space="preserve">If you wish to add a different </w:t>
+      </w:r>
+      <w:proofErr w:type="spellStart"/>
+      <w:r>
+        <w:rPr>
+          <w:rFonts w:ascii="Georgia" w:hAnsi="Georgia"/>
+          <w:sz w:val="24"/>
+          <w:szCs w:val="24"/>
+        </w:rPr>
+        <w:t>basemap</w:t>
+      </w:r>
+      <w:proofErr w:type="spellEnd"/>
+      <w:r>
+        <w:rPr>
+          <w:rFonts w:ascii="Georgia" w:hAnsi="Georgia"/>
+          <w:sz w:val="24"/>
+          <w:szCs w:val="24"/>
+        </w:rPr>
+        <w:t xml:space="preserve"> or additional layers to the app, simply add a new layer object using the rest endpoint of the feature service that you wish to add.</w:t>
       </w:r>
     </w:p>
     <w:p>
@@ -1335,7 +2025,43 @@
           <w:sz w:val="24"/>
           <w:szCs w:val="24"/>
         </w:rPr>
-        <w:t xml:space="preserve">The style sheet was generated by using the jQuery Mobile ThemeRoller: </w:t>
+        <w:t xml:space="preserve">The style sheet was generated by using the </w:t>
+      </w:r>
+      <w:proofErr w:type="spellStart"/>
+      <w:r>
+        <w:rPr>
+          <w:rFonts w:ascii="Georgia" w:hAnsi="Georgia"/>
+          <w:sz w:val="24"/>
+          <w:szCs w:val="24"/>
+        </w:rPr>
+        <w:t>jQuery</w:t>
+      </w:r>
+      <w:proofErr w:type="spellEnd"/>
+      <w:r>
+        <w:rPr>
+          <w:rFonts w:ascii="Georgia" w:hAnsi="Georgia"/>
+          <w:sz w:val="24"/>
+          <w:szCs w:val="24"/>
+        </w:rPr>
+        <w:t xml:space="preserve"> Mobile </w:t>
+      </w:r>
+      <w:proofErr w:type="spellStart"/>
+      <w:r>
+        <w:rPr>
+          <w:rFonts w:ascii="Georgia" w:hAnsi="Georgia"/>
+          <w:sz w:val="24"/>
+          <w:szCs w:val="24"/>
+        </w:rPr>
+        <w:t>ThemeRoller</w:t>
+      </w:r>
+      <w:proofErr w:type="spellEnd"/>
+      <w:r>
+        <w:rPr>
+          <w:rFonts w:ascii="Georgia" w:hAnsi="Georgia"/>
+          <w:sz w:val="24"/>
+          <w:szCs w:val="24"/>
+        </w:rPr>
+        <w:t xml:space="preserve">: </w:t>
       </w:r>
       <w:hyperlink r:id="rId10" w:history="1">
         <w:r>
@@ -1363,7 +2089,21 @@
         <w:rPr>
           <w:rFonts w:ascii="Georgia" w:hAnsi="Georgia"/>
         </w:rPr>
-        <w:t xml:space="preserve"> easy way to rapidly modify the style sheet, especially if you are not familiar with .css files.</w:t>
+        <w:t xml:space="preserve"> easy way to rapidly modify the style sheet, especially if you are not familiar with .</w:t>
+      </w:r>
+      <w:proofErr w:type="spellStart"/>
+      <w:r>
+        <w:rPr>
+          <w:rFonts w:ascii="Georgia" w:hAnsi="Georgia"/>
+        </w:rPr>
+        <w:t>css</w:t>
+      </w:r>
+      <w:proofErr w:type="spellEnd"/>
+      <w:r>
+        <w:rPr>
+          <w:rFonts w:ascii="Georgia" w:hAnsi="Georgia"/>
+        </w:rPr>
+        <w:t xml:space="preserve"> files.</w:t>
       </w:r>
     </w:p>
     <w:p>

</xml_diff>